<commit_message>
API totalmente finalizada e documentação quase pronta
</commit_message>
<xml_diff>
--- a/Documentacao/Documentacao-API.docx
+++ b/Documentacao/Documentacao-API.docx
@@ -1,6 +1,6 @@
 
 <file path=word/document.xml><?xml version="1.0" encoding="utf-8"?>
-<w:document xmlns:wpc="http://schemas.microsoft.com/office/word/2010/wordprocessingCanvas" xmlns:cx="http://schemas.microsoft.com/office/drawing/2014/chartex" xmlns:cx1="http://schemas.microsoft.com/office/drawing/2015/9/8/chartex" xmlns:cx2="http://schemas.microsoft.com/office/drawing/2015/10/21/chartex" xmlns:cx3="http://schemas.microsoft.com/office/drawing/2016/5/9/chartex" xmlns:cx4="http://schemas.microsoft.com/office/drawing/2016/5/10/chartex" xmlns:cx5="http://schemas.microsoft.com/office/drawing/2016/5/11/chartex" xmlns:cx6="http://schemas.microsoft.com/office/drawing/2016/5/12/chartex" xmlns:cx7="http://schemas.microsoft.com/office/drawing/2016/5/13/chartex" xmlns:cx8="http://schemas.microsoft.com/office/drawing/2016/5/14/chartex" xmlns:mc="http://schemas.openxmlformats.org/markup-compatibility/2006" xmlns:aink="http://schemas.microsoft.com/office/drawing/2016/ink" xmlns:am3d="http://schemas.microsoft.com/office/drawing/2017/model3d" xmlns:o="urn:schemas-microsoft-com:office:office" xmlns:r="http://schemas.openxmlformats.org/officeDocument/2006/relationships" xmlns:m="http://schemas.openxmlformats.org/officeDocument/2006/math" xmlns:v="urn:schemas-microsoft-com:vml" xmlns:wp14="http://schemas.microsoft.com/office/word/2010/wordprocessingDrawing" xmlns:wp="http://schemas.openxmlformats.org/drawingml/2006/wordprocessingDrawing" xmlns:w10="urn:schemas-microsoft-com:office:word" xmlns:w="http://schemas.openxmlformats.org/wordprocessingml/2006/main" xmlns:w14="http://schemas.microsoft.com/office/word/2010/wordml" xmlns:w15="http://schemas.microsoft.com/office/word/2012/wordml" xmlns:w16cid="http://schemas.microsoft.com/office/word/2016/wordml/cid" xmlns:w16se="http://schemas.microsoft.com/office/word/2015/wordml/symex" xmlns:wpg="http://schemas.microsoft.com/office/word/2010/wordprocessingGroup" xmlns:wpi="http://schemas.microsoft.com/office/word/2010/wordprocessingInk" xmlns:wne="http://schemas.microsoft.com/office/word/2006/wordml" xmlns:wps="http://schemas.microsoft.com/office/word/2010/wordprocessingShape" mc:Ignorable="w14 w15 w16se w16cid wp14">
+<w:document xmlns:wpc="http://schemas.microsoft.com/office/word/2010/wordprocessingCanvas" xmlns:cx="http://schemas.microsoft.com/office/drawing/2014/chartex" xmlns:cx1="http://schemas.microsoft.com/office/drawing/2015/9/8/chartex" xmlns:cx2="http://schemas.microsoft.com/office/drawing/2015/10/21/chartex" xmlns:cx3="http://schemas.microsoft.com/office/drawing/2016/5/9/chartex" xmlns:cx4="http://schemas.microsoft.com/office/drawing/2016/5/10/chartex" xmlns:cx5="http://schemas.microsoft.com/office/drawing/2016/5/11/chartex" xmlns:cx6="http://schemas.microsoft.com/office/drawing/2016/5/12/chartex" xmlns:cx7="http://schemas.microsoft.com/office/drawing/2016/5/13/chartex" xmlns:cx8="http://schemas.microsoft.com/office/drawing/2016/5/14/chartex" xmlns:mc="http://schemas.openxmlformats.org/markup-compatibility/2006" xmlns:aink="http://schemas.microsoft.com/office/drawing/2016/ink" xmlns:am3d="http://schemas.microsoft.com/office/drawing/2017/model3d" xmlns:o="urn:schemas-microsoft-com:office:office" xmlns:r="http://schemas.openxmlformats.org/officeDocument/2006/relationships" xmlns:m="http://schemas.openxmlformats.org/officeDocument/2006/math" xmlns:v="urn:schemas-microsoft-com:vml" xmlns:wp14="http://schemas.microsoft.com/office/word/2010/wordprocessingDrawing" xmlns:wp="http://schemas.openxmlformats.org/drawingml/2006/wordprocessingDrawing" xmlns:w10="urn:schemas-microsoft-com:office:word" xmlns:w="http://schemas.openxmlformats.org/wordprocessingml/2006/main" xmlns:w14="http://schemas.microsoft.com/office/word/2010/wordml" xmlns:w15="http://schemas.microsoft.com/office/word/2012/wordml" xmlns:w16cex="http://schemas.microsoft.com/office/word/2018/wordml/cex" xmlns:w16cid="http://schemas.microsoft.com/office/word/2016/wordml/cid" xmlns:w16="http://schemas.microsoft.com/office/word/2018/wordml" xmlns:w16sdtdh="http://schemas.microsoft.com/office/word/2020/wordml/sdtdatahash" xmlns:w16se="http://schemas.microsoft.com/office/word/2015/wordml/symex" xmlns:wpg="http://schemas.microsoft.com/office/word/2010/wordprocessingGroup" xmlns:wpi="http://schemas.microsoft.com/office/word/2010/wordprocessingInk" xmlns:wne="http://schemas.microsoft.com/office/word/2006/wordml" xmlns:wps="http://schemas.microsoft.com/office/word/2010/wordprocessingShape" mc:Ignorable="w14 w15 w16se w16cid w16 w16cex w16sdtdh wp14">
   <w:body>
     <w:p>
       <w:pPr>
@@ -53,7 +53,7 @@
           <w:color w:val="FFFFFF"/>
           <w:sz w:val="28"/>
         </w:rPr>
-        <w:t>NOMEPROJETO</w:t>
+        <w:t>Projeto SP Medical Group</w:t>
       </w:r>
     </w:p>
     <w:p>
@@ -1648,8 +1648,6 @@
         </w:rPr>
       </w:pPr>
       <w:bookmarkStart w:id="0" w:name="_Toc71092221"/>
-      <w:bookmarkStart w:id="1" w:name="_GoBack"/>
-      <w:bookmarkEnd w:id="1"/>
       <w:r>
         <w:rPr>
           <w:lang w:val="en-US"/>
@@ -1672,7 +1670,7 @@
         <w:rPr>
           <w:sz w:val="24"/>
         </w:rPr>
-        <w:t>Insira aqui a descrição do documento</w:t>
+        <w:t>Documentação onde será mostrado informações sobre o projeto, como tecnologias, diagramas, funcionalidades, etc</w:t>
       </w:r>
       <w:r>
         <w:rPr>
@@ -1685,11 +1683,11 @@
       <w:pPr>
         <w:pStyle w:val="Ttulo1"/>
       </w:pPr>
-      <w:bookmarkStart w:id="2" w:name="_Toc71092222"/>
+      <w:bookmarkStart w:id="1" w:name="_Toc71092222"/>
       <w:r>
         <w:t>Descrição do projeto</w:t>
       </w:r>
-      <w:bookmarkEnd w:id="2"/>
+      <w:bookmarkEnd w:id="1"/>
     </w:p>
     <w:p>
       <w:pPr>
@@ -1704,19 +1702,7 @@
         <w:rPr>
           <w:sz w:val="24"/>
         </w:rPr>
-        <w:t>Insira aqui a descrição complet</w:t>
-      </w:r>
-      <w:r>
-        <w:rPr>
-          <w:sz w:val="24"/>
-        </w:rPr>
-        <w:t>a</w:t>
-      </w:r>
-      <w:r>
-        <w:rPr>
-          <w:sz w:val="24"/>
-        </w:rPr>
-        <w:t xml:space="preserve"> do projeto</w:t>
+        <w:t>Sistema para gerenciar um hospital, onde é possível cadastrar pacientes, médicos, consultas, e clínicas</w:t>
       </w:r>
       <w:r>
         <w:rPr>
@@ -1724,16 +1710,22 @@
         </w:rPr>
         <w:t>.</w:t>
       </w:r>
+      <w:r>
+        <w:rPr>
+          <w:sz w:val="24"/>
+        </w:rPr>
+        <w:t xml:space="preserve"> Um médico terá todas as funcionalidades necessárias para ver suas consultas e adicionar descrição a elas, já o paciente pode ver suas consultas, um administrador pode mudar o status das consultas além de poder modificar os dados dela, de um médico e de um paciente.</w:t>
+      </w:r>
     </w:p>
     <w:p>
       <w:pPr>
         <w:pStyle w:val="Ttulo1"/>
       </w:pPr>
-      <w:bookmarkStart w:id="3" w:name="_Toc71092223"/>
+      <w:bookmarkStart w:id="2" w:name="_Toc71092223"/>
       <w:r>
         <w:t>Modelagem de Dados</w:t>
       </w:r>
-      <w:bookmarkEnd w:id="3"/>
+      <w:bookmarkEnd w:id="2"/>
     </w:p>
     <w:p>
       <w:pPr>
@@ -1748,7 +1740,7 @@
         <w:rPr>
           <w:sz w:val="24"/>
         </w:rPr>
-        <w:t>Coloque aqui brevemente o que é a modelagem de dados</w:t>
+        <w:t>A modelagem de dados em sistema relacional, é quando criamos as tabelas e suas ligações e representamos graficamente, em diagramas, que podem ser exportadas em imagens e até em planilhas no caso de um modelo físico</w:t>
       </w:r>
       <w:r>
         <w:rPr>
@@ -1761,14 +1753,14 @@
       <w:pPr>
         <w:pStyle w:val="Ttulo2"/>
       </w:pPr>
-      <w:bookmarkStart w:id="4" w:name="_Toc71092224"/>
+      <w:bookmarkStart w:id="3" w:name="_Toc71092224"/>
       <w:r>
         <w:t xml:space="preserve">Modelo </w:t>
       </w:r>
       <w:r>
         <w:t>Conceitual</w:t>
       </w:r>
-      <w:bookmarkEnd w:id="4"/>
+      <w:bookmarkEnd w:id="3"/>
     </w:p>
     <w:p>
       <w:pPr>
@@ -1783,24 +1775,20 @@
         <w:rPr>
           <w:sz w:val="24"/>
         </w:rPr>
-        <w:t>Insira aqui u</w:t>
-      </w:r>
-      <w:r>
-        <w:rPr>
-          <w:sz w:val="24"/>
-        </w:rPr>
-        <w:t>ma breve descrição sobre o modelo conceitual e a imagem exportada</w:t>
-      </w:r>
-    </w:p>
-    <w:p>
-      <w:pPr>
-        <w:pStyle w:val="Ttulo2"/>
-      </w:pPr>
-      <w:bookmarkStart w:id="5" w:name="_Toc71092225"/>
-      <w:r>
-        <w:t>Modelo Lógico</w:t>
-      </w:r>
-      <w:bookmarkEnd w:id="5"/>
+        <w:t>O modelo conceitual é um diagrama mostrando entidades e relacionamentos</w:t>
+      </w:r>
+      <w:r>
+        <w:rPr>
+          <w:sz w:val="24"/>
+        </w:rPr>
+        <w:t>, é mais simples e de fácil entendimento</w:t>
+      </w:r>
+      <w:r>
+        <w:rPr>
+          <w:sz w:val="24"/>
+        </w:rPr>
+        <w:t>.</w:t>
+      </w:r>
     </w:p>
     <w:p>
       <w:pPr>
@@ -1813,20 +1801,141 @@
       </w:pPr>
       <w:r>
         <w:rPr>
-          <w:sz w:val="24"/>
-        </w:rPr>
-        <w:t>Insira aqui uma breve descrição sobre o modelo lógico e a imagem exportada</w:t>
+          <w:noProof/>
+        </w:rPr>
+        <w:drawing>
+          <wp:inline distT="0" distB="0" distL="0" distR="0" wp14:anchorId="5AC534F7" wp14:editId="536B1BA7">
+            <wp:extent cx="4876800" cy="3569941"/>
+            <wp:effectExtent l="0" t="0" r="0" b="0"/>
+            <wp:docPr id="3" name="Imagem 3"/>
+            <wp:cNvGraphicFramePr>
+              <a:graphicFrameLocks xmlns:a="http://schemas.openxmlformats.org/drawingml/2006/main" noChangeAspect="1"/>
+            </wp:cNvGraphicFramePr>
+            <a:graphic xmlns:a="http://schemas.openxmlformats.org/drawingml/2006/main">
+              <a:graphicData uri="http://schemas.openxmlformats.org/drawingml/2006/picture">
+                <pic:pic xmlns:pic="http://schemas.openxmlformats.org/drawingml/2006/picture">
+                  <pic:nvPicPr>
+                    <pic:cNvPr id="0" name="Picture 1"/>
+                    <pic:cNvPicPr>
+                      <a:picLocks noChangeAspect="1" noChangeArrowheads="1"/>
+                    </pic:cNvPicPr>
+                  </pic:nvPicPr>
+                  <pic:blipFill>
+                    <a:blip r:embed="rId8">
+                      <a:extLst>
+                        <a:ext uri="{28A0092B-C50C-407E-A947-70E740481C1C}">
+                          <a14:useLocalDpi xmlns:a14="http://schemas.microsoft.com/office/drawing/2010/main" val="0"/>
+                        </a:ext>
+                      </a:extLst>
+                    </a:blip>
+                    <a:srcRect/>
+                    <a:stretch>
+                      <a:fillRect/>
+                    </a:stretch>
+                  </pic:blipFill>
+                  <pic:spPr bwMode="auto">
+                    <a:xfrm>
+                      <a:off x="0" y="0"/>
+                      <a:ext cx="4899933" cy="3586875"/>
+                    </a:xfrm>
+                    <a:prstGeom prst="rect">
+                      <a:avLst/>
+                    </a:prstGeom>
+                    <a:noFill/>
+                    <a:ln>
+                      <a:noFill/>
+                    </a:ln>
+                  </pic:spPr>
+                </pic:pic>
+              </a:graphicData>
+            </a:graphic>
+          </wp:inline>
+        </w:drawing>
       </w:r>
     </w:p>
     <w:p>
       <w:pPr>
         <w:pStyle w:val="Ttulo2"/>
       </w:pPr>
-      <w:bookmarkStart w:id="6" w:name="_Toc71092226"/>
+      <w:bookmarkStart w:id="4" w:name="_Toc71092225"/>
+      <w:r>
+        <w:lastRenderedPageBreak/>
+        <w:t>Modelo Lógico</w:t>
+      </w:r>
+      <w:bookmarkEnd w:id="4"/>
+    </w:p>
+    <w:p>
+      <w:r>
+        <w:t>O modelo lógico é um modelo mais completo do diagrama, onde serão mostrados não apenas as entidades e relacionamentos, mas também as colunas/atributos de cada tabela, como primary keys e foreign key</w:t>
+      </w:r>
+      <w:r>
+        <w:t>s.</w:t>
+      </w:r>
+    </w:p>
+    <w:p>
+      <w:r>
+        <w:rPr>
+          <w:noProof/>
+        </w:rPr>
+        <w:drawing>
+          <wp:inline distT="0" distB="0" distL="0" distR="0" wp14:anchorId="7D011F5D" wp14:editId="32624E73">
+            <wp:extent cx="5048250" cy="4448059"/>
+            <wp:effectExtent l="0" t="0" r="0" b="0"/>
+            <wp:docPr id="4" name="Imagem 4"/>
+            <wp:cNvGraphicFramePr>
+              <a:graphicFrameLocks xmlns:a="http://schemas.openxmlformats.org/drawingml/2006/main" noChangeAspect="1"/>
+            </wp:cNvGraphicFramePr>
+            <a:graphic xmlns:a="http://schemas.openxmlformats.org/drawingml/2006/main">
+              <a:graphicData uri="http://schemas.openxmlformats.org/drawingml/2006/picture">
+                <pic:pic xmlns:pic="http://schemas.openxmlformats.org/drawingml/2006/picture">
+                  <pic:nvPicPr>
+                    <pic:cNvPr id="0" name="Picture 3"/>
+                    <pic:cNvPicPr>
+                      <a:picLocks noChangeAspect="1" noChangeArrowheads="1"/>
+                    </pic:cNvPicPr>
+                  </pic:nvPicPr>
+                  <pic:blipFill>
+                    <a:blip r:embed="rId9">
+                      <a:extLst>
+                        <a:ext uri="{28A0092B-C50C-407E-A947-70E740481C1C}">
+                          <a14:useLocalDpi xmlns:a14="http://schemas.microsoft.com/office/drawing/2010/main" val="0"/>
+                        </a:ext>
+                      </a:extLst>
+                    </a:blip>
+                    <a:srcRect/>
+                    <a:stretch>
+                      <a:fillRect/>
+                    </a:stretch>
+                  </pic:blipFill>
+                  <pic:spPr bwMode="auto">
+                    <a:xfrm>
+                      <a:off x="0" y="0"/>
+                      <a:ext cx="5059239" cy="4457741"/>
+                    </a:xfrm>
+                    <a:prstGeom prst="rect">
+                      <a:avLst/>
+                    </a:prstGeom>
+                    <a:noFill/>
+                    <a:ln>
+                      <a:noFill/>
+                    </a:ln>
+                  </pic:spPr>
+                </pic:pic>
+              </a:graphicData>
+            </a:graphic>
+          </wp:inline>
+        </w:drawing>
+      </w:r>
+    </w:p>
+    <w:p>
+      <w:pPr>
+        <w:pStyle w:val="Ttulo2"/>
+      </w:pPr>
+      <w:bookmarkStart w:id="5" w:name="_Toc71092226"/>
       <w:r>
         <w:t>Modelo Físico</w:t>
       </w:r>
-      <w:bookmarkEnd w:id="6"/>
+      <w:bookmarkEnd w:id="5"/>
     </w:p>
     <w:p>
       <w:pPr>
@@ -1841,54 +1950,346 @@
         <w:rPr>
           <w:sz w:val="24"/>
         </w:rPr>
-        <w:t xml:space="preserve">Insira aqui uma breve descrição sobre o modelo físico e a imagem exportada (printscreen da planilha do </w:t>
-      </w:r>
-      <w:r>
-        <w:rPr>
-          <w:sz w:val="24"/>
-        </w:rPr>
-        <w:t>Excel</w:t>
-      </w:r>
-      <w:r>
-        <w:rPr>
-          <w:sz w:val="24"/>
-        </w:rPr>
-        <w:t>, por exemplo)</w:t>
+        <w:t>O modelo físico é onde tem os dados para a implementação inicial ao banco de dados.</w:t>
+      </w:r>
+    </w:p>
+    <w:p>
+      <w:pPr>
+        <w:spacing w:line="276" w:lineRule="auto"/>
+        <w:ind w:left="-5" w:hanging="10"/>
+        <w:jc w:val="both"/>
+        <w:rPr>
+          <w:sz w:val="24"/>
+        </w:rPr>
+      </w:pPr>
+      <w:r>
+        <w:rPr>
+          <w:noProof/>
+          <w:sz w:val="24"/>
+        </w:rPr>
+        <w:drawing>
+          <wp:inline distT="0" distB="0" distL="0" distR="0" wp14:anchorId="6DCCE8B8" wp14:editId="6A92D43F">
+            <wp:extent cx="5402743" cy="2066925"/>
+            <wp:effectExtent l="0" t="0" r="7620" b="0"/>
+            <wp:docPr id="6" name="Imagem 6"/>
+            <wp:cNvGraphicFramePr>
+              <a:graphicFrameLocks xmlns:a="http://schemas.openxmlformats.org/drawingml/2006/main" noChangeAspect="1"/>
+            </wp:cNvGraphicFramePr>
+            <a:graphic xmlns:a="http://schemas.openxmlformats.org/drawingml/2006/main">
+              <a:graphicData uri="http://schemas.openxmlformats.org/drawingml/2006/picture">
+                <pic:pic xmlns:pic="http://schemas.openxmlformats.org/drawingml/2006/picture">
+                  <pic:nvPicPr>
+                    <pic:cNvPr id="1" name=""/>
+                    <pic:cNvPicPr/>
+                  </pic:nvPicPr>
+                  <pic:blipFill>
+                    <a:blip r:embed="rId10"/>
+                    <a:stretch>
+                      <a:fillRect/>
+                    </a:stretch>
+                  </pic:blipFill>
+                  <pic:spPr>
+                    <a:xfrm>
+                      <a:off x="0" y="0"/>
+                      <a:ext cx="5421896" cy="2074252"/>
+                    </a:xfrm>
+                    <a:prstGeom prst="rect">
+                      <a:avLst/>
+                    </a:prstGeom>
+                  </pic:spPr>
+                </pic:pic>
+              </a:graphicData>
+            </a:graphic>
+          </wp:inline>
+        </w:drawing>
+      </w:r>
+    </w:p>
+    <w:p>
+      <w:pPr>
+        <w:spacing w:line="276" w:lineRule="auto"/>
+        <w:ind w:left="-5" w:hanging="10"/>
+        <w:jc w:val="both"/>
+        <w:rPr>
+          <w:sz w:val="24"/>
+        </w:rPr>
+      </w:pPr>
+      <w:r>
+        <w:rPr>
+          <w:noProof/>
+          <w:sz w:val="24"/>
+        </w:rPr>
+        <w:lastRenderedPageBreak/>
+        <w:drawing>
+          <wp:inline distT="0" distB="0" distL="0" distR="0" wp14:anchorId="058010D1" wp14:editId="2D132041">
+            <wp:extent cx="5405120" cy="2168525"/>
+            <wp:effectExtent l="0" t="0" r="5080" b="3175"/>
+            <wp:docPr id="7" name="Imagem 7"/>
+            <wp:cNvGraphicFramePr>
+              <a:graphicFrameLocks xmlns:a="http://schemas.openxmlformats.org/drawingml/2006/main" noChangeAspect="1"/>
+            </wp:cNvGraphicFramePr>
+            <a:graphic xmlns:a="http://schemas.openxmlformats.org/drawingml/2006/main">
+              <a:graphicData uri="http://schemas.openxmlformats.org/drawingml/2006/picture">
+                <pic:pic xmlns:pic="http://schemas.openxmlformats.org/drawingml/2006/picture">
+                  <pic:nvPicPr>
+                    <pic:cNvPr id="1" name=""/>
+                    <pic:cNvPicPr/>
+                  </pic:nvPicPr>
+                  <pic:blipFill>
+                    <a:blip r:embed="rId11"/>
+                    <a:stretch>
+                      <a:fillRect/>
+                    </a:stretch>
+                  </pic:blipFill>
+                  <pic:spPr>
+                    <a:xfrm>
+                      <a:off x="0" y="0"/>
+                      <a:ext cx="5405120" cy="2168525"/>
+                    </a:xfrm>
+                    <a:prstGeom prst="rect">
+                      <a:avLst/>
+                    </a:prstGeom>
+                  </pic:spPr>
+                </pic:pic>
+              </a:graphicData>
+            </a:graphic>
+          </wp:inline>
+        </w:drawing>
       </w:r>
     </w:p>
     <w:p>
       <w:pPr>
         <w:pStyle w:val="Ttulo2"/>
       </w:pPr>
-      <w:bookmarkStart w:id="7" w:name="_Toc71092227"/>
+      <w:bookmarkStart w:id="6" w:name="_Toc71092227"/>
       <w:r>
         <w:t>Cronograma</w:t>
       </w:r>
-      <w:bookmarkEnd w:id="7"/>
+      <w:bookmarkEnd w:id="6"/>
     </w:p>
     <w:tbl>
       <w:tblPr>
         <w:tblStyle w:val="Tabelacomgrade"/>
-        <w:tblW w:w="0" w:type="auto"/>
+        <w:tblW w:w="8510" w:type="dxa"/>
         <w:tblInd w:w="-5" w:type="dxa"/>
+        <w:tblLayout w:type="fixed"/>
         <w:tblLook w:val="04A0" w:firstRow="1" w:lastRow="0" w:firstColumn="1" w:lastColumn="0" w:noHBand="0" w:noVBand="1"/>
       </w:tblPr>
       <w:tblGrid>
-        <w:gridCol w:w="1417"/>
-        <w:gridCol w:w="1417"/>
-        <w:gridCol w:w="1417"/>
-        <w:gridCol w:w="1417"/>
-        <w:gridCol w:w="1417"/>
+        <w:gridCol w:w="1423"/>
+        <w:gridCol w:w="1411"/>
+        <w:gridCol w:w="6"/>
+        <w:gridCol w:w="1418"/>
+        <w:gridCol w:w="1410"/>
+        <w:gridCol w:w="7"/>
+        <w:gridCol w:w="1418"/>
         <w:gridCol w:w="1417"/>
       </w:tblGrid>
       <w:tr>
         <w:tc>
           <w:tcPr>
-            <w:tcW w:w="1417" w:type="dxa"/>
+            <w:tcW w:w="1423" w:type="dxa"/>
             <w:tcBorders>
               <w:top w:val="nil"/>
               <w:left w:val="nil"/>
             </w:tcBorders>
+            <w:vAlign w:val="center"/>
+          </w:tcPr>
+          <w:p>
+            <w:pPr>
+              <w:spacing w:line="276" w:lineRule="auto"/>
+              <w:jc w:val="center"/>
+              <w:rPr>
+                <w:sz w:val="24"/>
+              </w:rPr>
+            </w:pPr>
+          </w:p>
+        </w:tc>
+        <w:tc>
+          <w:tcPr>
+            <w:tcW w:w="1411" w:type="dxa"/>
+            <w:vAlign w:val="center"/>
+          </w:tcPr>
+          <w:p>
+            <w:pPr>
+              <w:spacing w:line="276" w:lineRule="auto"/>
+              <w:jc w:val="center"/>
+              <w:rPr>
+                <w:sz w:val="24"/>
+              </w:rPr>
+            </w:pPr>
+            <w:r>
+              <w:rPr>
+                <w:sz w:val="24"/>
+              </w:rPr>
+              <w:t>Dia 1</w:t>
+            </w:r>
+          </w:p>
+        </w:tc>
+        <w:tc>
+          <w:tcPr>
+            <w:tcW w:w="1424" w:type="dxa"/>
+            <w:gridSpan w:val="2"/>
+            <w:vAlign w:val="center"/>
+          </w:tcPr>
+          <w:p>
+            <w:pPr>
+              <w:spacing w:line="276" w:lineRule="auto"/>
+              <w:jc w:val="center"/>
+              <w:rPr>
+                <w:sz w:val="24"/>
+              </w:rPr>
+            </w:pPr>
+            <w:r>
+              <w:rPr>
+                <w:sz w:val="24"/>
+              </w:rPr>
+              <w:t>Dia 2</w:t>
+            </w:r>
+          </w:p>
+        </w:tc>
+        <w:tc>
+          <w:tcPr>
+            <w:tcW w:w="1410" w:type="dxa"/>
+            <w:vAlign w:val="center"/>
+          </w:tcPr>
+          <w:p>
+            <w:pPr>
+              <w:spacing w:line="276" w:lineRule="auto"/>
+              <w:jc w:val="center"/>
+              <w:rPr>
+                <w:sz w:val="24"/>
+              </w:rPr>
+            </w:pPr>
+            <w:r>
+              <w:rPr>
+                <w:sz w:val="24"/>
+              </w:rPr>
+              <w:t>Dia 3</w:t>
+            </w:r>
+          </w:p>
+        </w:tc>
+        <w:tc>
+          <w:tcPr>
+            <w:tcW w:w="1425" w:type="dxa"/>
+            <w:gridSpan w:val="2"/>
+            <w:vAlign w:val="center"/>
+          </w:tcPr>
+          <w:p>
+            <w:pPr>
+              <w:spacing w:line="276" w:lineRule="auto"/>
+              <w:jc w:val="center"/>
+              <w:rPr>
+                <w:sz w:val="24"/>
+              </w:rPr>
+            </w:pPr>
+            <w:r>
+              <w:rPr>
+                <w:sz w:val="24"/>
+              </w:rPr>
+              <w:t>Dia 4</w:t>
+            </w:r>
+          </w:p>
+        </w:tc>
+        <w:tc>
+          <w:tcPr>
+            <w:tcW w:w="1417" w:type="dxa"/>
+            <w:vAlign w:val="center"/>
+          </w:tcPr>
+          <w:p>
+            <w:pPr>
+              <w:spacing w:line="276" w:lineRule="auto"/>
+              <w:jc w:val="center"/>
+              <w:rPr>
+                <w:sz w:val="24"/>
+              </w:rPr>
+            </w:pPr>
+            <w:r>
+              <w:rPr>
+                <w:sz w:val="24"/>
+              </w:rPr>
+              <w:t>Dia 5</w:t>
+            </w:r>
+          </w:p>
+        </w:tc>
+      </w:tr>
+      <w:tr>
+        <w:tc>
+          <w:tcPr>
+            <w:tcW w:w="1423" w:type="dxa"/>
+            <w:vAlign w:val="center"/>
+          </w:tcPr>
+          <w:p>
+            <w:pPr>
+              <w:spacing w:line="276" w:lineRule="auto"/>
+              <w:jc w:val="center"/>
+              <w:rPr>
+                <w:sz w:val="24"/>
+              </w:rPr>
+            </w:pPr>
+            <w:r>
+              <w:rPr>
+                <w:sz w:val="24"/>
+              </w:rPr>
+              <w:t>Modelo Conceitual</w:t>
+            </w:r>
+          </w:p>
+        </w:tc>
+        <w:tc>
+          <w:tcPr>
+            <w:tcW w:w="1411" w:type="dxa"/>
+            <w:vAlign w:val="center"/>
+          </w:tcPr>
+          <w:p>
+            <w:pPr>
+              <w:spacing w:line="276" w:lineRule="auto"/>
+              <w:jc w:val="center"/>
+              <w:rPr>
+                <w:sz w:val="24"/>
+              </w:rPr>
+            </w:pPr>
+            <w:r>
+              <w:rPr>
+                <w:sz w:val="24"/>
+              </w:rPr>
+              <w:t>X</w:t>
+            </w:r>
+          </w:p>
+        </w:tc>
+        <w:tc>
+          <w:tcPr>
+            <w:tcW w:w="1424" w:type="dxa"/>
+            <w:gridSpan w:val="2"/>
+            <w:vAlign w:val="center"/>
+          </w:tcPr>
+          <w:p>
+            <w:pPr>
+              <w:spacing w:line="276" w:lineRule="auto"/>
+              <w:jc w:val="center"/>
+              <w:rPr>
+                <w:sz w:val="24"/>
+              </w:rPr>
+            </w:pPr>
+          </w:p>
+        </w:tc>
+        <w:tc>
+          <w:tcPr>
+            <w:tcW w:w="1410" w:type="dxa"/>
+            <w:vAlign w:val="center"/>
+          </w:tcPr>
+          <w:p>
+            <w:pPr>
+              <w:spacing w:line="276" w:lineRule="auto"/>
+              <w:jc w:val="center"/>
+              <w:rPr>
+                <w:sz w:val="24"/>
+              </w:rPr>
+            </w:pPr>
+          </w:p>
+        </w:tc>
+        <w:tc>
+          <w:tcPr>
+            <w:tcW w:w="1425" w:type="dxa"/>
+            <w:gridSpan w:val="2"/>
             <w:vAlign w:val="center"/>
           </w:tcPr>
           <w:p>
@@ -1914,17 +2315,13 @@
                 <w:sz w:val="24"/>
               </w:rPr>
             </w:pPr>
-            <w:r>
-              <w:rPr>
-                <w:sz w:val="24"/>
-              </w:rPr>
-              <w:t>Dia 1</w:t>
-            </w:r>
           </w:p>
         </w:tc>
+      </w:tr>
+      <w:tr>
         <w:tc>
           <w:tcPr>
-            <w:tcW w:w="1417" w:type="dxa"/>
+            <w:tcW w:w="1423" w:type="dxa"/>
             <w:vAlign w:val="center"/>
           </w:tcPr>
           <w:p>
@@ -1939,13 +2336,13 @@
               <w:rPr>
                 <w:sz w:val="24"/>
               </w:rPr>
-              <w:t>Dia 2</w:t>
+              <w:t>Modelo Lógico</w:t>
             </w:r>
           </w:p>
         </w:tc>
         <w:tc>
           <w:tcPr>
-            <w:tcW w:w="1417" w:type="dxa"/>
+            <w:tcW w:w="1411" w:type="dxa"/>
             <w:vAlign w:val="center"/>
           </w:tcPr>
           <w:p>
@@ -1960,13 +2357,14 @@
               <w:rPr>
                 <w:sz w:val="24"/>
               </w:rPr>
-              <w:t>Dia 3</w:t>
+              <w:t>X</w:t>
             </w:r>
           </w:p>
         </w:tc>
         <w:tc>
           <w:tcPr>
-            <w:tcW w:w="1417" w:type="dxa"/>
+            <w:tcW w:w="1424" w:type="dxa"/>
+            <w:gridSpan w:val="2"/>
             <w:vAlign w:val="center"/>
           </w:tcPr>
           <w:p>
@@ -1977,17 +2375,11 @@
                 <w:sz w:val="24"/>
               </w:rPr>
             </w:pPr>
-            <w:r>
-              <w:rPr>
-                <w:sz w:val="24"/>
-              </w:rPr>
-              <w:t>Dia 4</w:t>
-            </w:r>
           </w:p>
         </w:tc>
         <w:tc>
           <w:tcPr>
-            <w:tcW w:w="1417" w:type="dxa"/>
+            <w:tcW w:w="1410" w:type="dxa"/>
             <w:vAlign w:val="center"/>
           </w:tcPr>
           <w:p>
@@ -1998,61 +2390,12 @@
                 <w:sz w:val="24"/>
               </w:rPr>
             </w:pPr>
-            <w:r>
-              <w:rPr>
-                <w:sz w:val="24"/>
-              </w:rPr>
-              <w:t>Dia 5</w:t>
-            </w:r>
-          </w:p>
-        </w:tc>
-      </w:tr>
-      <w:tr>
-        <w:tc>
-          <w:tcPr>
-            <w:tcW w:w="1417" w:type="dxa"/>
-            <w:vAlign w:val="center"/>
-          </w:tcPr>
-          <w:p>
-            <w:pPr>
-              <w:spacing w:line="276" w:lineRule="auto"/>
-              <w:jc w:val="center"/>
-              <w:rPr>
-                <w:sz w:val="24"/>
-              </w:rPr>
-            </w:pPr>
-            <w:r>
-              <w:rPr>
-                <w:sz w:val="24"/>
-              </w:rPr>
-              <w:t>Modelo Conceitual</w:t>
-            </w:r>
           </w:p>
         </w:tc>
         <w:tc>
           <w:tcPr>
-            <w:tcW w:w="1417" w:type="dxa"/>
-            <w:vAlign w:val="center"/>
-          </w:tcPr>
-          <w:p>
-            <w:pPr>
-              <w:spacing w:line="276" w:lineRule="auto"/>
-              <w:jc w:val="center"/>
-              <w:rPr>
-                <w:sz w:val="24"/>
-              </w:rPr>
-            </w:pPr>
-            <w:r>
-              <w:rPr>
-                <w:sz w:val="24"/>
-              </w:rPr>
-              <w:t>X</w:t>
-            </w:r>
-          </w:p>
-        </w:tc>
-        <w:tc>
-          <w:tcPr>
-            <w:tcW w:w="1417" w:type="dxa"/>
+            <w:tcW w:w="1425" w:type="dxa"/>
+            <w:gridSpan w:val="2"/>
             <w:vAlign w:val="center"/>
           </w:tcPr>
           <w:p>
@@ -2080,9 +2423,85 @@
             </w:pPr>
           </w:p>
         </w:tc>
+      </w:tr>
+      <w:tr>
         <w:tc>
           <w:tcPr>
-            <w:tcW w:w="1417" w:type="dxa"/>
+            <w:tcW w:w="1423" w:type="dxa"/>
+            <w:vAlign w:val="center"/>
+          </w:tcPr>
+          <w:p>
+            <w:pPr>
+              <w:spacing w:line="276" w:lineRule="auto"/>
+              <w:jc w:val="center"/>
+              <w:rPr>
+                <w:sz w:val="24"/>
+              </w:rPr>
+            </w:pPr>
+            <w:r>
+              <w:rPr>
+                <w:sz w:val="24"/>
+              </w:rPr>
+              <w:t>Modelo Físico</w:t>
+            </w:r>
+          </w:p>
+        </w:tc>
+        <w:tc>
+          <w:tcPr>
+            <w:tcW w:w="1411" w:type="dxa"/>
+            <w:vAlign w:val="center"/>
+          </w:tcPr>
+          <w:p>
+            <w:pPr>
+              <w:spacing w:line="276" w:lineRule="auto"/>
+              <w:jc w:val="center"/>
+              <w:rPr>
+                <w:sz w:val="24"/>
+              </w:rPr>
+            </w:pPr>
+            <w:r>
+              <w:rPr>
+                <w:sz w:val="24"/>
+              </w:rPr>
+              <w:t>X</w:t>
+            </w:r>
+          </w:p>
+        </w:tc>
+        <w:tc>
+          <w:tcPr>
+            <w:tcW w:w="1424" w:type="dxa"/>
+            <w:gridSpan w:val="2"/>
+            <w:vAlign w:val="center"/>
+          </w:tcPr>
+          <w:p>
+            <w:pPr>
+              <w:spacing w:line="276" w:lineRule="auto"/>
+              <w:jc w:val="center"/>
+              <w:rPr>
+                <w:sz w:val="24"/>
+              </w:rPr>
+            </w:pPr>
+          </w:p>
+        </w:tc>
+        <w:tc>
+          <w:tcPr>
+            <w:tcW w:w="1410" w:type="dxa"/>
+            <w:vAlign w:val="center"/>
+          </w:tcPr>
+          <w:p>
+            <w:pPr>
+              <w:spacing w:line="276" w:lineRule="auto"/>
+              <w:jc w:val="center"/>
+              <w:rPr>
+                <w:sz w:val="24"/>
+              </w:rPr>
+            </w:pPr>
+          </w:p>
+        </w:tc>
+        <w:tc>
+          <w:tcPr>
+            <w:tcW w:w="1425" w:type="dxa"/>
+            <w:gridSpan w:val="2"/>
             <w:vAlign w:val="center"/>
           </w:tcPr>
           <w:p>
@@ -2114,7 +2533,7 @@
       <w:tr>
         <w:tc>
           <w:tcPr>
-            <w:tcW w:w="1417" w:type="dxa"/>
+            <w:tcW w:w="1423" w:type="dxa"/>
             <w:vAlign w:val="center"/>
           </w:tcPr>
           <w:p>
@@ -2129,7 +2548,93 @@
               <w:rPr>
                 <w:sz w:val="24"/>
               </w:rPr>
-              <w:t>Modelo Lógico</w:t>
+              <w:t xml:space="preserve">Web         API   </w:t>
+            </w:r>
+          </w:p>
+        </w:tc>
+        <w:tc>
+          <w:tcPr>
+            <w:tcW w:w="1411" w:type="dxa"/>
+            <w:vAlign w:val="center"/>
+          </w:tcPr>
+          <w:p>
+            <w:pPr>
+              <w:spacing w:line="276" w:lineRule="auto"/>
+              <w:jc w:val="center"/>
+              <w:rPr>
+                <w:sz w:val="24"/>
+              </w:rPr>
+            </w:pPr>
+            <w:r>
+              <w:rPr>
+                <w:sz w:val="24"/>
+              </w:rPr>
+              <w:t>X</w:t>
+            </w:r>
+          </w:p>
+        </w:tc>
+        <w:tc>
+          <w:tcPr>
+            <w:tcW w:w="1424" w:type="dxa"/>
+            <w:gridSpan w:val="2"/>
+            <w:vAlign w:val="center"/>
+          </w:tcPr>
+          <w:p>
+            <w:pPr>
+              <w:spacing w:line="276" w:lineRule="auto"/>
+              <w:jc w:val="center"/>
+              <w:rPr>
+                <w:sz w:val="24"/>
+              </w:rPr>
+            </w:pPr>
+            <w:r>
+              <w:rPr>
+                <w:sz w:val="24"/>
+              </w:rPr>
+              <w:t>X</w:t>
+            </w:r>
+          </w:p>
+        </w:tc>
+        <w:tc>
+          <w:tcPr>
+            <w:tcW w:w="1410" w:type="dxa"/>
+            <w:vAlign w:val="center"/>
+          </w:tcPr>
+          <w:p>
+            <w:pPr>
+              <w:spacing w:line="276" w:lineRule="auto"/>
+              <w:jc w:val="center"/>
+              <w:rPr>
+                <w:sz w:val="24"/>
+              </w:rPr>
+            </w:pPr>
+            <w:r>
+              <w:rPr>
+                <w:sz w:val="24"/>
+              </w:rPr>
+              <w:t>X</w:t>
+            </w:r>
+          </w:p>
+        </w:tc>
+        <w:tc>
+          <w:tcPr>
+            <w:tcW w:w="1425" w:type="dxa"/>
+            <w:gridSpan w:val="2"/>
+            <w:vAlign w:val="center"/>
+          </w:tcPr>
+          <w:p>
+            <w:pPr>
+              <w:spacing w:line="276" w:lineRule="auto"/>
+              <w:jc w:val="center"/>
+              <w:rPr>
+                <w:sz w:val="24"/>
+              </w:rPr>
+            </w:pPr>
+            <w:r>
+              <w:rPr>
+                <w:sz w:val="24"/>
+              </w:rPr>
+              <w:t>X</w:t>
             </w:r>
           </w:p>
         </w:tc>
@@ -2146,11 +2651,58 @@
                 <w:sz w:val="24"/>
               </w:rPr>
             </w:pPr>
+            <w:r>
+              <w:rPr>
+                <w:sz w:val="24"/>
+              </w:rPr>
+              <w:t>X</w:t>
+            </w:r>
+          </w:p>
+        </w:tc>
+      </w:tr>
+      <w:tr>
+        <w:trPr>
+          <w:trHeight w:val="689"/>
+        </w:trPr>
+        <w:tc>
+          <w:tcPr>
+            <w:tcW w:w="1423" w:type="dxa"/>
+            <w:tcBorders>
+              <w:top w:val="single" w:sz="4" w:space="0" w:color="auto"/>
+              <w:left w:val="single" w:sz="4" w:space="0" w:color="auto"/>
+              <w:bottom w:val="single" w:sz="4" w:space="0" w:color="auto"/>
+              <w:right w:val="single" w:sz="4" w:space="0" w:color="auto"/>
+            </w:tcBorders>
+            <w:vAlign w:val="center"/>
+            <w:hideMark/>
+          </w:tcPr>
+          <w:p>
+            <w:pPr>
+              <w:spacing w:line="276" w:lineRule="auto"/>
+              <w:jc w:val="center"/>
+              <w:rPr>
+                <w:sz w:val="24"/>
+              </w:rPr>
+            </w:pPr>
+            <w:bookmarkStart w:id="7" w:name="_Toc71092228"/>
+            <w:r>
+              <w:rPr>
+                <w:sz w:val="24"/>
+              </w:rPr>
+              <w:t>Postman</w:t>
+            </w:r>
           </w:p>
         </w:tc>
         <w:tc>
           <w:tcPr>
             <w:tcW w:w="1417" w:type="dxa"/>
+            <w:gridSpan w:val="2"/>
+            <w:tcBorders>
+              <w:top w:val="single" w:sz="4" w:space="0" w:color="auto"/>
+              <w:left w:val="single" w:sz="4" w:space="0" w:color="auto"/>
+              <w:bottom w:val="single" w:sz="4" w:space="0" w:color="auto"/>
+              <w:right w:val="single" w:sz="4" w:space="0" w:color="auto"/>
+            </w:tcBorders>
             <w:vAlign w:val="center"/>
           </w:tcPr>
           <w:p>
@@ -2161,17 +2713,17 @@
                 <w:sz w:val="24"/>
               </w:rPr>
             </w:pPr>
-            <w:r>
-              <w:rPr>
-                <w:sz w:val="24"/>
-              </w:rPr>
-              <w:t>X</w:t>
-            </w:r>
           </w:p>
         </w:tc>
         <w:tc>
           <w:tcPr>
-            <w:tcW w:w="1417" w:type="dxa"/>
+            <w:tcW w:w="1418" w:type="dxa"/>
+            <w:tcBorders>
+              <w:top w:val="single" w:sz="4" w:space="0" w:color="auto"/>
+              <w:left w:val="single" w:sz="4" w:space="0" w:color="auto"/>
+              <w:bottom w:val="single" w:sz="4" w:space="0" w:color="auto"/>
+              <w:right w:val="single" w:sz="4" w:space="0" w:color="auto"/>
+            </w:tcBorders>
             <w:vAlign w:val="center"/>
           </w:tcPr>
           <w:p>
@@ -2182,18 +2734,20 @@
                 <w:sz w:val="24"/>
               </w:rPr>
             </w:pPr>
-            <w:r>
-              <w:rPr>
-                <w:sz w:val="24"/>
-              </w:rPr>
-              <w:t>X</w:t>
-            </w:r>
           </w:p>
         </w:tc>
         <w:tc>
           <w:tcPr>
             <w:tcW w:w="1417" w:type="dxa"/>
+            <w:gridSpan w:val="2"/>
+            <w:tcBorders>
+              <w:top w:val="single" w:sz="4" w:space="0" w:color="auto"/>
+              <w:left w:val="single" w:sz="4" w:space="0" w:color="auto"/>
+              <w:bottom w:val="single" w:sz="4" w:space="0" w:color="auto"/>
+              <w:right w:val="single" w:sz="4" w:space="0" w:color="auto"/>
+            </w:tcBorders>
             <w:vAlign w:val="center"/>
+            <w:hideMark/>
           </w:tcPr>
           <w:p>
             <w:pPr>
@@ -2201,6 +2755,22 @@
               <w:jc w:val="center"/>
               <w:rPr>
                 <w:sz w:val="24"/>
+              </w:rPr>
+            </w:pPr>
+          </w:p>
+        </w:tc>
+        <w:tc>
+          <w:tcPr>
+            <w:tcW w:w="1418" w:type="dxa"/>
+            <w:vAlign w:val="center"/>
+          </w:tcPr>
+          <w:p>
+            <w:pPr>
+              <w:rPr>
+                <w:rFonts w:asciiTheme="minorHAnsi" w:eastAsiaTheme="minorEastAsia" w:hAnsiTheme="minorHAnsi" w:cstheme="minorBidi"/>
+                <w:color w:val="auto"/>
+                <w:sz w:val="20"/>
+                <w:szCs w:val="20"/>
               </w:rPr>
             </w:pPr>
           </w:p>
@@ -2212,19 +2782,36 @@
           </w:tcPr>
           <w:p>
             <w:pPr>
-              <w:spacing w:line="276" w:lineRule="auto"/>
               <w:jc w:val="center"/>
               <w:rPr>
+                <w:rFonts w:asciiTheme="minorHAnsi" w:eastAsiaTheme="minorEastAsia" w:hAnsiTheme="minorHAnsi" w:cstheme="minorBidi"/>
+                <w:color w:val="auto"/>
+                <w:sz w:val="20"/>
+                <w:szCs w:val="20"/>
+              </w:rPr>
+            </w:pPr>
+            <w:r>
+              <w:rPr>
                 <w:sz w:val="24"/>
               </w:rPr>
-            </w:pPr>
+              <w:t>X</w:t>
+            </w:r>
           </w:p>
         </w:tc>
       </w:tr>
       <w:tr>
+        <w:trPr>
+          <w:trHeight w:val="689"/>
+        </w:trPr>
         <w:tc>
           <w:tcPr>
-            <w:tcW w:w="1417" w:type="dxa"/>
+            <w:tcW w:w="1423" w:type="dxa"/>
+            <w:tcBorders>
+              <w:top w:val="single" w:sz="4" w:space="0" w:color="auto"/>
+              <w:left w:val="single" w:sz="4" w:space="0" w:color="auto"/>
+              <w:bottom w:val="single" w:sz="4" w:space="0" w:color="auto"/>
+              <w:right w:val="single" w:sz="4" w:space="0" w:color="auto"/>
+            </w:tcBorders>
             <w:vAlign w:val="center"/>
           </w:tcPr>
           <w:p>
@@ -2239,13 +2826,20 @@
               <w:rPr>
                 <w:sz w:val="24"/>
               </w:rPr>
-              <w:t>Modelo Físico</w:t>
+              <w:t>Documentação</w:t>
             </w:r>
           </w:p>
         </w:tc>
         <w:tc>
           <w:tcPr>
             <w:tcW w:w="1417" w:type="dxa"/>
+            <w:gridSpan w:val="2"/>
+            <w:tcBorders>
+              <w:top w:val="single" w:sz="4" w:space="0" w:color="auto"/>
+              <w:left w:val="single" w:sz="4" w:space="0" w:color="auto"/>
+              <w:bottom w:val="single" w:sz="4" w:space="0" w:color="auto"/>
+              <w:right w:val="single" w:sz="4" w:space="0" w:color="auto"/>
+            </w:tcBorders>
             <w:vAlign w:val="center"/>
           </w:tcPr>
           <w:p>
@@ -2254,6 +2848,65 @@
               <w:jc w:val="center"/>
               <w:rPr>
                 <w:sz w:val="24"/>
+              </w:rPr>
+            </w:pPr>
+          </w:p>
+        </w:tc>
+        <w:tc>
+          <w:tcPr>
+            <w:tcW w:w="1418" w:type="dxa"/>
+            <w:tcBorders>
+              <w:top w:val="single" w:sz="4" w:space="0" w:color="auto"/>
+              <w:left w:val="single" w:sz="4" w:space="0" w:color="auto"/>
+              <w:bottom w:val="single" w:sz="4" w:space="0" w:color="auto"/>
+              <w:right w:val="single" w:sz="4" w:space="0" w:color="auto"/>
+            </w:tcBorders>
+            <w:vAlign w:val="center"/>
+          </w:tcPr>
+          <w:p>
+            <w:pPr>
+              <w:spacing w:line="276" w:lineRule="auto"/>
+              <w:jc w:val="center"/>
+              <w:rPr>
+                <w:sz w:val="24"/>
+              </w:rPr>
+            </w:pPr>
+          </w:p>
+        </w:tc>
+        <w:tc>
+          <w:tcPr>
+            <w:tcW w:w="1417" w:type="dxa"/>
+            <w:gridSpan w:val="2"/>
+            <w:tcBorders>
+              <w:top w:val="single" w:sz="4" w:space="0" w:color="auto"/>
+              <w:left w:val="single" w:sz="4" w:space="0" w:color="auto"/>
+              <w:bottom w:val="single" w:sz="4" w:space="0" w:color="auto"/>
+              <w:right w:val="single" w:sz="4" w:space="0" w:color="auto"/>
+            </w:tcBorders>
+            <w:vAlign w:val="center"/>
+          </w:tcPr>
+          <w:p>
+            <w:pPr>
+              <w:spacing w:line="276" w:lineRule="auto"/>
+              <w:jc w:val="center"/>
+              <w:rPr>
+                <w:sz w:val="24"/>
+              </w:rPr>
+            </w:pPr>
+          </w:p>
+        </w:tc>
+        <w:tc>
+          <w:tcPr>
+            <w:tcW w:w="1418" w:type="dxa"/>
+            <w:vAlign w:val="center"/>
+          </w:tcPr>
+          <w:p>
+            <w:pPr>
+              <w:rPr>
+                <w:rFonts w:asciiTheme="minorHAnsi" w:eastAsiaTheme="minorEastAsia" w:hAnsiTheme="minorHAnsi" w:cstheme="minorBidi"/>
+                <w:color w:val="auto"/>
+                <w:sz w:val="20"/>
+                <w:szCs w:val="20"/>
               </w:rPr>
             </w:pPr>
           </w:p>
@@ -2265,58 +2918,6 @@
           </w:tcPr>
           <w:p>
             <w:pPr>
-              <w:spacing w:line="276" w:lineRule="auto"/>
-              <w:jc w:val="center"/>
-              <w:rPr>
-                <w:sz w:val="24"/>
-              </w:rPr>
-            </w:pPr>
-          </w:p>
-        </w:tc>
-        <w:tc>
-          <w:tcPr>
-            <w:tcW w:w="1417" w:type="dxa"/>
-            <w:vAlign w:val="center"/>
-          </w:tcPr>
-          <w:p>
-            <w:pPr>
-              <w:spacing w:line="276" w:lineRule="auto"/>
-              <w:jc w:val="center"/>
-              <w:rPr>
-                <w:sz w:val="24"/>
-              </w:rPr>
-            </w:pPr>
-          </w:p>
-        </w:tc>
-        <w:tc>
-          <w:tcPr>
-            <w:tcW w:w="1417" w:type="dxa"/>
-            <w:vAlign w:val="center"/>
-          </w:tcPr>
-          <w:p>
-            <w:pPr>
-              <w:spacing w:line="276" w:lineRule="auto"/>
-              <w:jc w:val="center"/>
-              <w:rPr>
-                <w:sz w:val="24"/>
-              </w:rPr>
-            </w:pPr>
-            <w:r>
-              <w:rPr>
-                <w:sz w:val="24"/>
-              </w:rPr>
-              <w:t>X</w:t>
-            </w:r>
-          </w:p>
-        </w:tc>
-        <w:tc>
-          <w:tcPr>
-            <w:tcW w:w="1417" w:type="dxa"/>
-            <w:vAlign w:val="center"/>
-          </w:tcPr>
-          <w:p>
-            <w:pPr>
-              <w:spacing w:line="276" w:lineRule="auto"/>
               <w:jc w:val="center"/>
               <w:rPr>
                 <w:sz w:val="24"/>
@@ -2334,6 +2935,15 @@
     </w:tbl>
     <w:p>
       <w:pPr>
+        <w:pStyle w:val="Ttulo3"/>
+      </w:pPr>
+      <w:r>
+        <w:t>Trello</w:t>
+      </w:r>
+      <w:bookmarkEnd w:id="7"/>
+    </w:p>
+    <w:p>
+      <w:pPr>
         <w:spacing w:line="276" w:lineRule="auto"/>
         <w:ind w:left="-5" w:hanging="10"/>
         <w:jc w:val="both"/>
@@ -2341,16 +2951,12 @@
           <w:sz w:val="24"/>
         </w:rPr>
       </w:pPr>
-    </w:p>
-    <w:p>
-      <w:pPr>
-        <w:pStyle w:val="Ttulo3"/>
-      </w:pPr>
-      <w:bookmarkStart w:id="8" w:name="_Toc71092228"/>
-      <w:r>
-        <w:t>Trello</w:t>
-      </w:r>
-      <w:bookmarkEnd w:id="8"/>
+      <w:r>
+        <w:rPr>
+          <w:sz w:val="24"/>
+        </w:rPr>
+        <w:t>https://trello.com/b/LbRtGwxR/projeto-sp-medical-group</w:t>
+      </w:r>
     </w:p>
     <w:p>
       <w:pPr>
@@ -2361,12 +2967,16 @@
           <w:sz w:val="24"/>
         </w:rPr>
       </w:pPr>
-      <w:r>
-        <w:rPr>
-          <w:sz w:val="24"/>
-        </w:rPr>
-        <w:t>Insira aqui o link do Trello.</w:t>
-      </w:r>
+    </w:p>
+    <w:p>
+      <w:pPr>
+        <w:pStyle w:val="Ttulo1"/>
+      </w:pPr>
+      <w:bookmarkStart w:id="8" w:name="_Toc71092229"/>
+      <w:r>
+        <w:t>Back-End</w:t>
+      </w:r>
+      <w:bookmarkEnd w:id="8"/>
     </w:p>
     <w:p>
       <w:pPr>
@@ -2377,6 +2987,24 @@
           <w:sz w:val="24"/>
         </w:rPr>
       </w:pPr>
+      <w:r>
+        <w:rPr>
+          <w:sz w:val="24"/>
+        </w:rPr>
+        <w:t>O código do sistema foi desenvolvido através de uma API utilizando o Microsoft Visual Studio</w:t>
+      </w:r>
+      <w:r>
+        <w:rPr>
+          <w:sz w:val="24"/>
+        </w:rPr>
+        <w:t xml:space="preserve"> como IDE. A linguagem de programação utilizada foi o C# e o framework para desenvolvimento web utilizado foi o Asp.Net Core</w:t>
+      </w:r>
+      <w:r>
+        <w:rPr>
+          <w:sz w:val="24"/>
+        </w:rPr>
+        <w:t>. Foi utilizado o Postman para fazer requisições à API.</w:t>
+      </w:r>
     </w:p>
     <w:p>
       <w:pPr>
@@ -2387,17 +3015,39 @@
           <w:sz w:val="24"/>
         </w:rPr>
       </w:pPr>
-    </w:p>
-    <w:p>
-      <w:pPr>
-        <w:pStyle w:val="Ttulo1"/>
-      </w:pPr>
-      <w:bookmarkStart w:id="9" w:name="_Toc71092229"/>
-      <w:r>
+      <w:r>
+        <w:rPr>
+          <w:b/>
+          <w:bCs/>
+          <w:sz w:val="24"/>
+        </w:rPr>
+        <w:t>API</w:t>
+      </w:r>
+      <w:r>
+        <w:rPr>
+          <w:sz w:val="24"/>
+        </w:rPr>
+        <w:t xml:space="preserve"> é uma sigla para Application Programming Interface, ou Interface de Programação de Aplicação. Ela  é o nosso back-end e roda por trás de tudo, essa API segue os </w:t>
+      </w:r>
+      <w:r>
+        <w:rPr>
+          <w:sz w:val="24"/>
+        </w:rPr>
         <w:lastRenderedPageBreak/>
-        <w:t>Back-End</w:t>
-      </w:r>
-      <w:bookmarkEnd w:id="9"/>
+        <w:t>protocolos HTTP, e ela recebe e respon</w:t>
+      </w:r>
+      <w:r>
+        <w:rPr>
+          <w:sz w:val="24"/>
+        </w:rPr>
+        <w:t>s</w:t>
+      </w:r>
+      <w:r>
+        <w:rPr>
+          <w:sz w:val="24"/>
+        </w:rPr>
+        <w:t>e em formato JSON, ou seja, pode se comunicar com diversos sistemas independente da linguagem que estes utilizam.</w:t>
+      </w:r>
     </w:p>
     <w:p>
       <w:pPr>
@@ -2412,7 +3062,27 @@
         <w:rPr>
           <w:sz w:val="24"/>
         </w:rPr>
-        <w:t>Insira aqui uma descrição sobre a arquitetura utilizada para a criação do back-end.</w:t>
+        <w:t xml:space="preserve">Além disso, foi utilizado o estilo de arquitetura </w:t>
+      </w:r>
+      <w:r>
+        <w:rPr>
+          <w:b/>
+          <w:bCs/>
+          <w:sz w:val="24"/>
+        </w:rPr>
+        <w:t>REST</w:t>
+      </w:r>
+      <w:r>
+        <w:rPr>
+          <w:sz w:val="24"/>
+        </w:rPr>
+        <w:t>.</w:t>
+      </w:r>
+      <w:r>
+        <w:rPr>
+          <w:sz w:val="24"/>
+        </w:rPr>
+        <w:t xml:space="preserve"> Que segue alguns padrões como, nomear recursos de forma apropriada, utilizar os verbos corretos para cada recurso, utilizar status code, etc. Quando uma API segue todas essas regras, dizemos que ela é uma API Restful.</w:t>
       </w:r>
     </w:p>
     <w:p>
@@ -2426,9 +3096,16 @@
       </w:pPr>
       <w:r>
         <w:rPr>
-          <w:sz w:val="24"/>
-        </w:rPr>
-        <w:t>Por exemplo:</w:t>
+          <w:b/>
+          <w:sz w:val="24"/>
+        </w:rPr>
+        <w:t>HTTP</w:t>
+      </w:r>
+      <w:r>
+        <w:rPr>
+          <w:sz w:val="24"/>
+        </w:rPr>
+        <w:t xml:space="preserve"> – Hypertext Transfer Protocol – Protocolo de Transferência de Hipertexto.</w:t>
       </w:r>
     </w:p>
     <w:p>
@@ -2442,9 +3119,16 @@
       </w:pPr>
       <w:r>
         <w:rPr>
-          <w:sz w:val="24"/>
-        </w:rPr>
-        <w:t>O código do sistema foi desenvolvido através de uma API utilizando o Microsoft Visual Studio.</w:t>
+          <w:b/>
+          <w:sz w:val="24"/>
+        </w:rPr>
+        <w:t>JSON</w:t>
+      </w:r>
+      <w:r>
+        <w:rPr>
+          <w:sz w:val="24"/>
+        </w:rPr>
+        <w:t xml:space="preserve"> – JavaScript Object Notation – Notação de Objetos JavaScript.</w:t>
       </w:r>
     </w:p>
     <w:p>
@@ -2461,13 +3145,25 @@
           <w:b/>
           <w:sz w:val="24"/>
         </w:rPr>
-        <w:t>API</w:t>
-      </w:r>
-      <w:r>
-        <w:rPr>
-          <w:sz w:val="24"/>
-        </w:rPr>
-        <w:t xml:space="preserve"> é um conjunto de padrões e instruções estabelecidos para utilização do software, definindo as requisições e as respostas seguindo o protocolo HTTP, neste caso expresso no formato JSON, para que seja possível acessar o sistema em diversos dispositivos distintos sem a preocupação com a linguagem que será utilizada por estes.</w:t>
+        <w:t>REST</w:t>
+      </w:r>
+      <w:r>
+        <w:rPr>
+          <w:sz w:val="24"/>
+        </w:rPr>
+        <w:t xml:space="preserve"> – Representational State Transfer – </w:t>
+      </w:r>
+      <w:r>
+        <w:rPr>
+          <w:sz w:val="24"/>
+        </w:rPr>
+        <w:t>Transferência de estado representacional</w:t>
+      </w:r>
+      <w:r>
+        <w:rPr>
+          <w:sz w:val="24"/>
+        </w:rPr>
+        <w:t>.</w:t>
       </w:r>
     </w:p>
     <w:p>
@@ -2479,12 +3175,6 @@
           <w:sz w:val="24"/>
         </w:rPr>
       </w:pPr>
-      <w:r>
-        <w:rPr>
-          <w:sz w:val="24"/>
-        </w:rPr>
-        <w:t>Além disso, foi utilizado o estilo de arquitetura REST.</w:t>
-      </w:r>
     </w:p>
     <w:p>
       <w:pPr>
@@ -2497,17 +3187,392 @@
       </w:pPr>
       <w:r>
         <w:rPr>
+          <w:sz w:val="24"/>
+        </w:rPr>
+        <w:t>Insira também um passo a passo de como executar a API criada e testar as requisições no Postman.</w:t>
+      </w:r>
+    </w:p>
+    <w:p>
+      <w:pPr>
+        <w:pStyle w:val="Ttulo3"/>
+      </w:pPr>
+      <w:r>
+        <w:t>Pré requisitos</w:t>
+      </w:r>
+      <w:r>
+        <w:t>:</w:t>
+      </w:r>
+    </w:p>
+    <w:p>
+      <w:pPr>
+        <w:spacing w:line="276" w:lineRule="auto"/>
+        <w:ind w:left="-5" w:firstLine="5"/>
+        <w:jc w:val="both"/>
+        <w:rPr>
+          <w:sz w:val="24"/>
+        </w:rPr>
+      </w:pPr>
+      <w:r>
+        <w:t>Ter o</w:t>
+      </w:r>
+      <w:r>
+        <w:t xml:space="preserve"> DotNet SDK,</w:t>
+      </w:r>
+      <w:r>
+        <w:t xml:space="preserve"> Visual Studio</w:t>
+      </w:r>
+      <w:r>
+        <w:t xml:space="preserve">, </w:t>
+      </w:r>
+      <w:r>
+        <w:t>SqlServer</w:t>
+      </w:r>
+      <w:r>
+        <w:t xml:space="preserve">, </w:t>
+      </w:r>
+      <w:r>
+        <w:t>SSMS(</w:t>
+      </w:r>
+      <w:r>
+        <w:t>Microsoft Sql Server Managment Studio</w:t>
+      </w:r>
+      <w:r>
+        <w:t>)</w:t>
+      </w:r>
+      <w:r>
+        <w:t>, e Postman i</w:t>
+      </w:r>
+      <w:r>
+        <w:t>nstalados</w:t>
+      </w:r>
+      <w:r>
+        <w:rPr>
+          <w:sz w:val="24"/>
+        </w:rPr>
+        <w:t>.</w:t>
+      </w:r>
+    </w:p>
+    <w:p>
+      <w:pPr>
+        <w:spacing w:line="276" w:lineRule="auto"/>
+        <w:ind w:left="-5" w:firstLine="5"/>
+        <w:jc w:val="both"/>
+      </w:pPr>
+      <w:r>
+        <w:t>Tutorial</w:t>
+      </w:r>
+      <w:r>
+        <w:t xml:space="preserve"> </w:t>
+      </w:r>
+      <w:r>
+        <w:t xml:space="preserve">instalação DotNet SDK: </w:t>
+      </w:r>
+      <w:hyperlink r:id="rId12" w:history="1">
+        <w:r>
+          <w:rPr>
+            <w:rStyle w:val="Hyperlink"/>
+          </w:rPr>
+          <w:t>https://github.com/senai-desenvolvimento/2021-1S-2D/tree/main/apoio/tutoriais/05.dotnet%20sdk</w:t>
+        </w:r>
+      </w:hyperlink>
+    </w:p>
+    <w:p>
+      <w:pPr>
+        <w:spacing w:line="276" w:lineRule="auto"/>
+        <w:jc w:val="both"/>
+      </w:pPr>
+      <w:r>
+        <w:t xml:space="preserve">Tutorial instalação Visual Studio Code: </w:t>
+      </w:r>
+      <w:hyperlink r:id="rId13" w:history="1">
+        <w:r>
+          <w:rPr>
+            <w:rStyle w:val="Hyperlink"/>
+          </w:rPr>
+          <w:t>https://github.com/senai-desenvolvimento/2021-1S-2D/tree/main/apoio/tutoriais/01.visual%20studio%20code</w:t>
+        </w:r>
+      </w:hyperlink>
+    </w:p>
+    <w:p>
+      <w:pPr>
+        <w:spacing w:line="276" w:lineRule="auto"/>
+        <w:ind w:left="-5" w:firstLine="5"/>
+        <w:jc w:val="both"/>
+      </w:pPr>
+      <w:r>
+        <w:t>Tutorial</w:t>
+      </w:r>
+      <w:r>
+        <w:t xml:space="preserve"> </w:t>
+      </w:r>
+      <w:r>
+        <w:t xml:space="preserve">instalação </w:t>
+      </w:r>
+      <w:r>
+        <w:t>Sql Server</w:t>
+      </w:r>
+      <w:r>
+        <w:t xml:space="preserve"> Express</w:t>
+      </w:r>
+      <w:r>
+        <w:t xml:space="preserve">: </w:t>
+      </w:r>
+      <w:hyperlink r:id="rId14" w:history="1">
+        <w:r>
+          <w:rPr>
+            <w:rStyle w:val="Hyperlink"/>
+          </w:rPr>
+          <w:t>https://github.com/senai-desenvolvimento/2021-1S-2D/tree/main/apoio/tutoriais/03.sql%20server%20express</w:t>
+        </w:r>
+      </w:hyperlink>
+    </w:p>
+    <w:p>
+      <w:pPr>
+        <w:spacing w:line="276" w:lineRule="auto"/>
+        <w:ind w:left="-5" w:firstLine="5"/>
+        <w:jc w:val="both"/>
+      </w:pPr>
+      <w:r>
+        <w:t>Tutorial</w:t>
+      </w:r>
+      <w:r>
+        <w:t xml:space="preserve"> </w:t>
+      </w:r>
+      <w:r>
+        <w:t>instalação</w:t>
+      </w:r>
+      <w:r>
+        <w:t xml:space="preserve"> (SSMS)</w:t>
+      </w:r>
+      <w:r>
+        <w:t xml:space="preserve"> </w:t>
+      </w:r>
+      <w:r>
+        <w:t xml:space="preserve">Microsoft Sql Server Managment Studio: </w:t>
+      </w:r>
+      <w:hyperlink r:id="rId15" w:history="1">
+        <w:r>
+          <w:rPr>
+            <w:rStyle w:val="Hyperlink"/>
+          </w:rPr>
+          <w:t>https://github.com/senai-desenvolvimento/2021-1S-2D/tree/main/apoio/tutoriais/04.sql%20server%20management%20studio</w:t>
+        </w:r>
+      </w:hyperlink>
+    </w:p>
+    <w:p>
+      <w:pPr>
+        <w:spacing w:line="276" w:lineRule="auto"/>
+        <w:jc w:val="both"/>
+      </w:pPr>
+      <w:r>
+        <w:t xml:space="preserve">Instalação Postman, apenas baixar por este link e instalar: </w:t>
+      </w:r>
+    </w:p>
+    <w:p>
+      <w:pPr>
+        <w:spacing w:line="276" w:lineRule="auto"/>
+        <w:jc w:val="both"/>
+      </w:pPr>
+      <w:hyperlink r:id="rId16" w:history="1">
+        <w:r>
+          <w:rPr>
+            <w:rStyle w:val="Hyperlink"/>
+          </w:rPr>
+          <w:t>https://www.postman.com/downloads/</w:t>
+        </w:r>
+      </w:hyperlink>
+    </w:p>
+    <w:p>
+      <w:pPr>
+        <w:pStyle w:val="Ttulo3"/>
+      </w:pPr>
+      <w:r>
+        <w:t xml:space="preserve">Como </w:t>
+      </w:r>
+      <w:r>
+        <w:t>e</w:t>
+      </w:r>
+      <w:r>
+        <w:t>x</w:t>
+      </w:r>
+      <w:r>
+        <w:t>e</w:t>
+      </w:r>
+      <w:r>
+        <w:t>cutar</w:t>
+      </w:r>
+      <w:r>
+        <w:t xml:space="preserve"> a API e utilizar</w:t>
+      </w:r>
+      <w:r>
+        <w:t>:</w:t>
+      </w:r>
+    </w:p>
+    <w:p>
+      <w:r>
+        <w:t xml:space="preserve">Primeiramente, entrar no </w:t>
+      </w:r>
+      <w:r>
+        <w:t>SSMS</w:t>
+      </w:r>
+      <w:r>
+        <w:t xml:space="preserve"> e executar os três arquivos de scripts disponibilizados na pasta </w:t>
+      </w:r>
+      <w:r>
+        <w:rPr>
           <w:b/>
-          <w:sz w:val="24"/>
-        </w:rPr>
-        <w:t>API</w:t>
-      </w:r>
-      <w:r>
-        <w:rPr>
-          <w:sz w:val="24"/>
-        </w:rPr>
-        <w:t xml:space="preserve"> – Application Programming Interface – Interface de Programação de Aplicativos.</w:t>
-      </w:r>
+          <w:bCs/>
+        </w:rPr>
+        <w:t>B</w:t>
+      </w:r>
+      <w:r>
+        <w:rPr>
+          <w:b/>
+          <w:bCs/>
+        </w:rPr>
+        <w:t xml:space="preserve">anco de </w:t>
+      </w:r>
+      <w:r>
+        <w:rPr>
+          <w:b/>
+          <w:bCs/>
+        </w:rPr>
+        <w:t>D</w:t>
+      </w:r>
+      <w:r>
+        <w:rPr>
+          <w:b/>
+          <w:bCs/>
+        </w:rPr>
+        <w:t>ados</w:t>
+      </w:r>
+      <w:r>
+        <w:t xml:space="preserve"> &gt; </w:t>
+      </w:r>
+      <w:r>
+        <w:rPr>
+          <w:b/>
+          <w:bCs/>
+        </w:rPr>
+        <w:t>S</w:t>
+      </w:r>
+      <w:r>
+        <w:rPr>
+          <w:b/>
+          <w:bCs/>
+        </w:rPr>
+        <w:t>cripts</w:t>
+      </w:r>
+      <w:r>
+        <w:t>. Primeiro você deve executar o arquivo que tem DDL no final de seu nome, você pode perceber um padrão no nome deles, como: exemplo_01_DDL.sql.</w:t>
+      </w:r>
+    </w:p>
+    <w:p>
+      <w:r>
+        <w:t>Prestando atenção a este detalhe, executá-los nesta ordem, DDL, DML, DQL, basta abrir o arquivo e apertar F5 ou o botão executar</w:t>
+      </w:r>
+      <w:r>
+        <w:t>.</w:t>
+      </w:r>
+    </w:p>
+    <w:p>
+      <w:r>
+        <w:lastRenderedPageBreak/>
+        <w:t>Após isso, abrir a solução da API</w:t>
+      </w:r>
+      <w:r>
+        <w:t xml:space="preserve">: Entrar na pasta </w:t>
+      </w:r>
+      <w:r>
+        <w:t xml:space="preserve">Back-End API </w:t>
+      </w:r>
+      <w:r>
+        <w:t xml:space="preserve">&gt; </w:t>
+      </w:r>
+      <w:r>
+        <w:t>senai.SPMedGroup.webA</w:t>
+      </w:r>
+      <w:r>
+        <w:t>p</w:t>
+      </w:r>
+      <w:r>
+        <w:t>i &gt; senai.SPMedGroup.webApi.sln</w:t>
+      </w:r>
+      <w:r>
+        <w:t>, dar dois clicks em cima da solução, se perguntar com o que quer abrir, selecionar o Visual Studio.</w:t>
+      </w:r>
+    </w:p>
+    <w:p/>
+    <w:p>
+      <w:pPr>
+        <w:spacing w:line="276" w:lineRule="auto"/>
+        <w:jc w:val="both"/>
+      </w:pPr>
+      <w:r>
+        <w:t>Agora fazer uma pequena modificação na API, no canto direito no gerenciador de arquivos (se ele não estiver aparecendo, aperte ctrl + ç) entrar na pasta Contexts e selecionar o arquivo que está lá dentro,</w:t>
+      </w:r>
+      <w:r>
+        <w:t xml:space="preserve"> rolar para baixo até encontrar uma linha escrita </w:t>
+      </w:r>
+      <w:r>
+        <w:rPr>
+          <w:b/>
+          <w:bCs/>
+        </w:rPr>
+        <w:t>optionsBuilder.UseSqlServer</w:t>
+      </w:r>
+      <w:r>
+        <w:t xml:space="preserve">(), o texto que vamos modificar está dentro dos parênteses, onde estiver escrito </w:t>
+      </w:r>
+      <w:r>
+        <w:rPr>
+          <w:b/>
+          <w:bCs/>
+        </w:rPr>
+        <w:t>Server</w:t>
+      </w:r>
+      <w:r>
+        <w:t xml:space="preserve">, após o sinal de igual colocar nome do seu servidor, que pode ser visto ao acessar a página de login do SSMS, onde estiver escrito </w:t>
+      </w:r>
+      <w:r>
+        <w:rPr>
+          <w:b/>
+          <w:bCs/>
+        </w:rPr>
+        <w:t>user Id</w:t>
+      </w:r>
+      <w:r>
+        <w:t xml:space="preserve">, após o sinal de igual colocar o seu login, que aparece na tela de login do SSMS em um campo chamado logon, onde estiver escrito </w:t>
+      </w:r>
+      <w:r>
+        <w:rPr>
+          <w:b/>
+          <w:bCs/>
+        </w:rPr>
+        <w:t>pwd</w:t>
+      </w:r>
+      <w:r>
+        <w:t>, após o sinal de igual colocar a sua senha do SSMS.</w:t>
+      </w:r>
+    </w:p>
+    <w:p>
+      <w:pPr>
+        <w:spacing w:line="276" w:lineRule="auto"/>
+        <w:jc w:val="both"/>
+        <w:rPr>
+          <w:sz w:val="24"/>
+        </w:rPr>
+      </w:pPr>
+    </w:p>
+    <w:p>
+      <w:pPr>
+        <w:pStyle w:val="Ttulo2"/>
+      </w:pPr>
+      <w:bookmarkStart w:id="9" w:name="_Toc71092230"/>
+      <w:r>
+        <w:t>Funcionalidades</w:t>
+      </w:r>
+      <w:bookmarkEnd w:id="9"/>
     </w:p>
     <w:p>
       <w:pPr>
@@ -2520,16 +3585,9 @@
       </w:pPr>
       <w:r>
         <w:rPr>
-          <w:b/>
-          <w:sz w:val="24"/>
-        </w:rPr>
-        <w:t>HTTP</w:t>
-      </w:r>
-      <w:r>
-        <w:rPr>
-          <w:sz w:val="24"/>
-        </w:rPr>
-        <w:t xml:space="preserve"> – Hypertext Transfer Protocol – Protocolo de Transferência de Hipertexto.</w:t>
+          <w:sz w:val="24"/>
+        </w:rPr>
+        <w:t>Insira as funcionalidades que a API atende.</w:t>
       </w:r>
     </w:p>
     <w:p>
@@ -2543,722 +3601,579 @@
       </w:pPr>
       <w:r>
         <w:rPr>
+          <w:sz w:val="24"/>
+        </w:rPr>
+        <w:t>Por exemplo:</w:t>
+      </w:r>
+    </w:p>
+    <w:p>
+      <w:pPr>
+        <w:pStyle w:val="Ttulo3"/>
+      </w:pPr>
+      <w:bookmarkStart w:id="10" w:name="_Toc71092232"/>
+      <w:r>
+        <w:t>Perfis de usuário:</w:t>
+      </w:r>
+      <w:bookmarkEnd w:id="10"/>
+    </w:p>
+    <w:p>
+      <w:pPr>
+        <w:ind w:left="708"/>
+        <w:rPr>
+          <w:sz w:val="24"/>
+          <w:szCs w:val="24"/>
+        </w:rPr>
+      </w:pPr>
+      <w:r>
+        <w:rPr>
+          <w:sz w:val="24"/>
+          <w:szCs w:val="24"/>
+        </w:rPr>
+        <w:t>1.</w:t>
+      </w:r>
+      <w:r>
+        <w:rPr>
+          <w:sz w:val="24"/>
+          <w:szCs w:val="24"/>
+        </w:rPr>
+        <w:t xml:space="preserve"> </w:t>
+      </w:r>
+      <w:r>
+        <w:rPr>
+          <w:sz w:val="24"/>
+          <w:szCs w:val="24"/>
+        </w:rPr>
+        <w:t xml:space="preserve"> </w:t>
+      </w:r>
+      <w:r>
+        <w:rPr>
           <w:b/>
-          <w:sz w:val="24"/>
-        </w:rPr>
-        <w:t>JSON</w:t>
-      </w:r>
-      <w:r>
-        <w:rPr>
-          <w:sz w:val="24"/>
-        </w:rPr>
-        <w:t xml:space="preserve"> – JavaScript Object Notation – Notação de Objetos JavaScript.</w:t>
-      </w:r>
-    </w:p>
-    <w:p>
-      <w:pPr>
-        <w:spacing w:line="276" w:lineRule="auto"/>
-        <w:ind w:left="-5" w:hanging="10"/>
-        <w:jc w:val="both"/>
-        <w:rPr>
-          <w:sz w:val="24"/>
-        </w:rPr>
-      </w:pPr>
+          <w:bCs/>
+          <w:sz w:val="24"/>
+          <w:szCs w:val="24"/>
+        </w:rPr>
+        <w:t>Administrador</w:t>
+      </w:r>
+      <w:r>
+        <w:rPr>
+          <w:sz w:val="24"/>
+          <w:szCs w:val="24"/>
+        </w:rPr>
+        <w:t>: Para o colaborador da área administrativa da clínica;</w:t>
+      </w:r>
+    </w:p>
+    <w:p>
+      <w:pPr>
+        <w:ind w:left="708"/>
+        <w:rPr>
+          <w:sz w:val="24"/>
+          <w:szCs w:val="24"/>
+        </w:rPr>
+      </w:pPr>
+      <w:r>
+        <w:rPr>
+          <w:sz w:val="24"/>
+          <w:szCs w:val="24"/>
+        </w:rPr>
+        <w:t>2.</w:t>
+      </w:r>
+      <w:r>
+        <w:rPr>
+          <w:sz w:val="24"/>
+          <w:szCs w:val="24"/>
+        </w:rPr>
+        <w:t xml:space="preserve"> </w:t>
+      </w:r>
+      <w:r>
+        <w:rPr>
+          <w:sz w:val="24"/>
+          <w:szCs w:val="24"/>
+        </w:rPr>
+        <w:t xml:space="preserve"> </w:t>
+      </w:r>
       <w:r>
         <w:rPr>
           <w:b/>
-          <w:sz w:val="24"/>
-        </w:rPr>
-        <w:t>REST</w:t>
-      </w:r>
-      <w:r>
-        <w:rPr>
-          <w:sz w:val="24"/>
-        </w:rPr>
-        <w:t xml:space="preserve"> – Representational State Transfer – Interface de Programação de Aplicativos.</w:t>
-      </w:r>
-    </w:p>
-    <w:p>
-      <w:pPr>
-        <w:spacing w:line="276" w:lineRule="auto"/>
-        <w:ind w:left="-5" w:hanging="10"/>
-        <w:jc w:val="both"/>
-        <w:rPr>
-          <w:sz w:val="24"/>
-        </w:rPr>
-      </w:pPr>
-    </w:p>
-    <w:p>
-      <w:pPr>
-        <w:spacing w:line="276" w:lineRule="auto"/>
-        <w:ind w:left="-5" w:hanging="10"/>
-        <w:jc w:val="both"/>
-        <w:rPr>
-          <w:sz w:val="24"/>
-        </w:rPr>
-      </w:pPr>
-      <w:r>
-        <w:rPr>
-          <w:sz w:val="24"/>
-        </w:rPr>
-        <w:t>Insira também um passo a passo de como executar a API criada e testar as requisições no Postman.</w:t>
-      </w:r>
-    </w:p>
-    <w:p>
-      <w:pPr>
-        <w:spacing w:line="276" w:lineRule="auto"/>
-        <w:ind w:left="-5" w:hanging="10"/>
-        <w:jc w:val="both"/>
-        <w:rPr>
-          <w:sz w:val="24"/>
-        </w:rPr>
-      </w:pPr>
-    </w:p>
-    <w:p>
-      <w:pPr>
-        <w:spacing w:line="276" w:lineRule="auto"/>
-        <w:ind w:left="-5" w:hanging="10"/>
-        <w:jc w:val="both"/>
-        <w:rPr>
-          <w:sz w:val="24"/>
-        </w:rPr>
-      </w:pPr>
-    </w:p>
-    <w:p>
-      <w:pPr>
-        <w:spacing w:line="276" w:lineRule="auto"/>
-        <w:ind w:left="-5" w:hanging="10"/>
-        <w:jc w:val="both"/>
-        <w:rPr>
-          <w:sz w:val="24"/>
-        </w:rPr>
-      </w:pPr>
-    </w:p>
-    <w:p>
-      <w:pPr>
-        <w:spacing w:line="276" w:lineRule="auto"/>
-        <w:ind w:left="-5" w:hanging="10"/>
-        <w:jc w:val="both"/>
-        <w:rPr>
-          <w:sz w:val="24"/>
-        </w:rPr>
-      </w:pPr>
-    </w:p>
-    <w:p>
-      <w:pPr>
-        <w:spacing w:line="276" w:lineRule="auto"/>
-        <w:ind w:left="-5" w:hanging="10"/>
-        <w:jc w:val="both"/>
-        <w:rPr>
-          <w:sz w:val="24"/>
-        </w:rPr>
-      </w:pPr>
-    </w:p>
-    <w:p>
-      <w:pPr>
-        <w:spacing w:line="276" w:lineRule="auto"/>
-        <w:ind w:left="-5" w:hanging="10"/>
-        <w:jc w:val="both"/>
-        <w:rPr>
-          <w:sz w:val="24"/>
-        </w:rPr>
-      </w:pPr>
-    </w:p>
-    <w:p>
-      <w:pPr>
-        <w:spacing w:line="276" w:lineRule="auto"/>
-        <w:ind w:left="-5" w:hanging="10"/>
-        <w:jc w:val="both"/>
-        <w:rPr>
-          <w:sz w:val="24"/>
-        </w:rPr>
-      </w:pPr>
-    </w:p>
-    <w:p>
-      <w:pPr>
-        <w:spacing w:line="276" w:lineRule="auto"/>
-        <w:ind w:left="-5" w:hanging="10"/>
-        <w:jc w:val="both"/>
-        <w:rPr>
-          <w:sz w:val="24"/>
-        </w:rPr>
-      </w:pPr>
-    </w:p>
-    <w:p>
-      <w:pPr>
-        <w:spacing w:line="276" w:lineRule="auto"/>
-        <w:ind w:left="-5" w:hanging="10"/>
-        <w:jc w:val="both"/>
-        <w:rPr>
-          <w:sz w:val="24"/>
-        </w:rPr>
-      </w:pPr>
-    </w:p>
-    <w:p>
-      <w:pPr>
-        <w:spacing w:line="276" w:lineRule="auto"/>
-        <w:ind w:left="-5" w:hanging="10"/>
-        <w:jc w:val="both"/>
-        <w:rPr>
-          <w:sz w:val="24"/>
-        </w:rPr>
-      </w:pPr>
-    </w:p>
-    <w:p>
-      <w:pPr>
-        <w:spacing w:line="276" w:lineRule="auto"/>
-        <w:ind w:left="-5" w:hanging="10"/>
-        <w:jc w:val="both"/>
-        <w:rPr>
-          <w:sz w:val="24"/>
-        </w:rPr>
-      </w:pPr>
-    </w:p>
-    <w:p>
-      <w:pPr>
-        <w:spacing w:line="276" w:lineRule="auto"/>
-        <w:ind w:left="-5" w:hanging="10"/>
-        <w:jc w:val="both"/>
-        <w:rPr>
-          <w:sz w:val="24"/>
-        </w:rPr>
-      </w:pPr>
-    </w:p>
-    <w:p>
-      <w:pPr>
-        <w:pStyle w:val="Ttulo2"/>
-      </w:pPr>
-      <w:bookmarkStart w:id="10" w:name="_Toc71092230"/>
-      <w:r>
+          <w:bCs/>
+          <w:sz w:val="24"/>
+          <w:szCs w:val="24"/>
+        </w:rPr>
+        <w:t>Médico</w:t>
+      </w:r>
+      <w:r>
+        <w:rPr>
+          <w:sz w:val="24"/>
+          <w:szCs w:val="24"/>
+        </w:rPr>
+        <w:t>: Colaboradores que atuam na área da saúde;</w:t>
+      </w:r>
+    </w:p>
+    <w:p>
+      <w:pPr>
+        <w:ind w:left="708"/>
+        <w:rPr>
+          <w:sz w:val="24"/>
+          <w:szCs w:val="24"/>
+        </w:rPr>
+      </w:pPr>
+      <w:r>
+        <w:rPr>
+          <w:sz w:val="24"/>
+          <w:szCs w:val="24"/>
+        </w:rPr>
+        <w:t>3.</w:t>
+      </w:r>
+      <w:r>
+        <w:rPr>
+          <w:sz w:val="24"/>
+          <w:szCs w:val="24"/>
+        </w:rPr>
+        <w:t xml:space="preserve"> </w:t>
+      </w:r>
+      <w:r>
+        <w:rPr>
+          <w:sz w:val="24"/>
+          <w:szCs w:val="24"/>
+        </w:rPr>
+        <w:t xml:space="preserve"> </w:t>
+      </w:r>
+      <w:r>
+        <w:rPr>
+          <w:b/>
+          <w:bCs/>
+          <w:sz w:val="24"/>
+          <w:szCs w:val="24"/>
+        </w:rPr>
+        <w:t>Paciente</w:t>
+      </w:r>
+      <w:r>
+        <w:rPr>
+          <w:sz w:val="24"/>
+          <w:szCs w:val="24"/>
+        </w:rPr>
+        <w:t>: Clientes da clínica;</w:t>
+      </w:r>
+    </w:p>
+    <w:p>
+      <w:pPr>
+        <w:pStyle w:val="Ttulo3"/>
+      </w:pPr>
+      <w:bookmarkStart w:id="11" w:name="_Toc71092233"/>
+      <w:r>
+        <w:t>Funcionalidades:</w:t>
+      </w:r>
+      <w:bookmarkEnd w:id="11"/>
+    </w:p>
+    <w:p>
+      <w:pPr>
+        <w:ind w:left="708"/>
+        <w:rPr>
+          <w:sz w:val="24"/>
+          <w:szCs w:val="24"/>
+        </w:rPr>
+      </w:pPr>
+      <w:r>
+        <w:rPr>
+          <w:sz w:val="24"/>
+          <w:szCs w:val="24"/>
+        </w:rPr>
+        <w:t xml:space="preserve">1. </w:t>
+      </w:r>
+      <w:r>
+        <w:rPr>
+          <w:sz w:val="24"/>
+          <w:szCs w:val="24"/>
+        </w:rPr>
+        <w:t xml:space="preserve"> </w:t>
+      </w:r>
+      <w:r>
+        <w:rPr>
+          <w:sz w:val="24"/>
+          <w:szCs w:val="24"/>
+        </w:rPr>
+        <w:t xml:space="preserve">O </w:t>
+      </w:r>
+      <w:r>
+        <w:rPr>
+          <w:b/>
+          <w:bCs/>
+          <w:sz w:val="24"/>
+          <w:szCs w:val="24"/>
+        </w:rPr>
+        <w:t>administrador</w:t>
+      </w:r>
+      <w:r>
+        <w:rPr>
+          <w:sz w:val="24"/>
+          <w:szCs w:val="24"/>
+        </w:rPr>
+        <w:t xml:space="preserve"> poderá cadastrar qualquer tipo de usuário (administrador,</w:t>
+      </w:r>
+    </w:p>
+    <w:p>
+      <w:pPr>
+        <w:ind w:left="708"/>
+        <w:rPr>
+          <w:sz w:val="24"/>
+          <w:szCs w:val="24"/>
+        </w:rPr>
+      </w:pPr>
+      <w:r>
+        <w:rPr>
+          <w:sz w:val="24"/>
+          <w:szCs w:val="24"/>
+        </w:rPr>
+        <w:t>paciente ou médico);</w:t>
+      </w:r>
+    </w:p>
+    <w:p>
+      <w:pPr>
+        <w:ind w:left="708"/>
+        <w:rPr>
+          <w:sz w:val="24"/>
+          <w:szCs w:val="24"/>
+        </w:rPr>
+      </w:pPr>
+      <w:r>
+        <w:rPr>
+          <w:sz w:val="24"/>
+          <w:szCs w:val="24"/>
+        </w:rPr>
+        <w:t>2.</w:t>
+      </w:r>
+      <w:r>
+        <w:rPr>
+          <w:sz w:val="24"/>
+          <w:szCs w:val="24"/>
+        </w:rPr>
+        <w:t xml:space="preserve"> </w:t>
+      </w:r>
+      <w:r>
+        <w:rPr>
+          <w:sz w:val="24"/>
+          <w:szCs w:val="24"/>
+        </w:rPr>
+        <w:t xml:space="preserve"> O </w:t>
+      </w:r>
+      <w:r>
+        <w:rPr>
+          <w:b/>
+          <w:bCs/>
+          <w:sz w:val="24"/>
+          <w:szCs w:val="24"/>
+        </w:rPr>
+        <w:t>administrador</w:t>
+      </w:r>
+      <w:r>
+        <w:rPr>
+          <w:sz w:val="24"/>
+          <w:szCs w:val="24"/>
+        </w:rPr>
+        <w:t xml:space="preserve"> poderá agendar uma consulta, onde será informado o paciente,</w:t>
+      </w:r>
+    </w:p>
+    <w:p>
+      <w:pPr>
+        <w:ind w:left="708"/>
+        <w:rPr>
+          <w:sz w:val="24"/>
+          <w:szCs w:val="24"/>
+        </w:rPr>
+      </w:pPr>
+      <w:r>
+        <w:rPr>
+          <w:sz w:val="24"/>
+          <w:szCs w:val="24"/>
+        </w:rPr>
+        <w:t>data do agendamento e qual médico irá atender a consulta (o médico possuirá</w:t>
+      </w:r>
+    </w:p>
+    <w:p>
+      <w:pPr>
+        <w:ind w:left="708"/>
+        <w:rPr>
+          <w:sz w:val="24"/>
+          <w:szCs w:val="24"/>
+        </w:rPr>
+      </w:pPr>
+      <w:r>
+        <w:rPr>
+          <w:sz w:val="24"/>
+          <w:szCs w:val="24"/>
+        </w:rPr>
+        <w:t>sua determinada especialidade);</w:t>
+      </w:r>
+    </w:p>
+    <w:p>
+      <w:pPr>
+        <w:ind w:left="708"/>
+        <w:rPr>
+          <w:sz w:val="24"/>
+          <w:szCs w:val="24"/>
+        </w:rPr>
+      </w:pPr>
+      <w:r>
+        <w:rPr>
+          <w:sz w:val="24"/>
+          <w:szCs w:val="24"/>
+        </w:rPr>
+        <w:t>3.</w:t>
+      </w:r>
+      <w:r>
+        <w:rPr>
+          <w:sz w:val="24"/>
+          <w:szCs w:val="24"/>
+        </w:rPr>
+        <w:t xml:space="preserve"> </w:t>
+      </w:r>
+      <w:r>
+        <w:rPr>
+          <w:sz w:val="24"/>
+          <w:szCs w:val="24"/>
+        </w:rPr>
+        <w:t xml:space="preserve"> O </w:t>
+      </w:r>
+      <w:r>
+        <w:rPr>
+          <w:b/>
+          <w:bCs/>
+          <w:sz w:val="24"/>
+          <w:szCs w:val="24"/>
+        </w:rPr>
+        <w:t>administrador</w:t>
+      </w:r>
+      <w:r>
+        <w:rPr>
+          <w:sz w:val="24"/>
+          <w:szCs w:val="24"/>
+        </w:rPr>
+        <w:t xml:space="preserve"> poderá cancelar o agendamento;</w:t>
+      </w:r>
+    </w:p>
+    <w:p>
+      <w:pPr>
+        <w:ind w:left="708"/>
+        <w:rPr>
+          <w:sz w:val="24"/>
+          <w:szCs w:val="24"/>
+        </w:rPr>
+      </w:pPr>
+      <w:r>
+        <w:rPr>
+          <w:sz w:val="24"/>
+          <w:szCs w:val="24"/>
+        </w:rPr>
+        <w:t xml:space="preserve">4. </w:t>
+      </w:r>
+      <w:r>
+        <w:rPr>
+          <w:sz w:val="24"/>
+          <w:szCs w:val="24"/>
+        </w:rPr>
+        <w:t xml:space="preserve"> </w:t>
+      </w:r>
+      <w:r>
+        <w:rPr>
+          <w:sz w:val="24"/>
+          <w:szCs w:val="24"/>
+        </w:rPr>
+        <w:t xml:space="preserve">O </w:t>
+      </w:r>
+      <w:r>
+        <w:rPr>
+          <w:b/>
+          <w:bCs/>
+          <w:sz w:val="24"/>
+          <w:szCs w:val="24"/>
+        </w:rPr>
+        <w:t>administrador</w:t>
+      </w:r>
+      <w:r>
+        <w:rPr>
+          <w:sz w:val="24"/>
+          <w:szCs w:val="24"/>
+        </w:rPr>
+        <w:t xml:space="preserve"> deverá informar os dados da clínica (como endereço, horário</w:t>
+      </w:r>
+    </w:p>
+    <w:p>
+      <w:pPr>
+        <w:ind w:left="708"/>
+        <w:rPr>
+          <w:sz w:val="24"/>
+          <w:szCs w:val="24"/>
+        </w:rPr>
+      </w:pPr>
+      <w:r>
+        <w:rPr>
+          <w:sz w:val="24"/>
+          <w:szCs w:val="24"/>
+        </w:rPr>
+        <w:t>de funcionamento, CNPJ, nome fantasia e razão social);</w:t>
+      </w:r>
+    </w:p>
+    <w:p>
+      <w:pPr>
+        <w:ind w:left="708"/>
+        <w:rPr>
+          <w:sz w:val="24"/>
+          <w:szCs w:val="24"/>
+        </w:rPr>
+      </w:pPr>
+      <w:r>
+        <w:rPr>
+          <w:sz w:val="24"/>
+          <w:szCs w:val="24"/>
+        </w:rPr>
+        <w:t>5.</w:t>
+      </w:r>
+      <w:r>
+        <w:rPr>
+          <w:sz w:val="24"/>
+          <w:szCs w:val="24"/>
+        </w:rPr>
+        <w:t xml:space="preserve"> </w:t>
+      </w:r>
+      <w:r>
+        <w:rPr>
+          <w:sz w:val="24"/>
+          <w:szCs w:val="24"/>
+        </w:rPr>
+        <w:t xml:space="preserve"> O </w:t>
+      </w:r>
+      <w:r>
+        <w:rPr>
+          <w:b/>
+          <w:bCs/>
+          <w:sz w:val="24"/>
+          <w:szCs w:val="24"/>
+        </w:rPr>
+        <w:t>médico</w:t>
+      </w:r>
+      <w:r>
+        <w:rPr>
+          <w:sz w:val="24"/>
+          <w:szCs w:val="24"/>
+        </w:rPr>
+        <w:t xml:space="preserve"> poderá ver os agendamentos (consultas) associados a ele;</w:t>
+      </w:r>
+    </w:p>
+    <w:p>
+      <w:pPr>
+        <w:ind w:left="708"/>
+        <w:rPr>
+          <w:sz w:val="24"/>
+          <w:szCs w:val="24"/>
+        </w:rPr>
+      </w:pPr>
+      <w:r>
+        <w:rPr>
+          <w:sz w:val="24"/>
+          <w:szCs w:val="24"/>
+        </w:rPr>
         <w:lastRenderedPageBreak/>
-        <w:t>Funcionalidades</w:t>
-      </w:r>
-      <w:bookmarkEnd w:id="10"/>
-    </w:p>
-    <w:p>
-      <w:pPr>
-        <w:spacing w:line="276" w:lineRule="auto"/>
-        <w:ind w:left="-5" w:hanging="10"/>
-        <w:jc w:val="both"/>
-        <w:rPr>
-          <w:sz w:val="24"/>
-        </w:rPr>
-      </w:pPr>
-      <w:r>
-        <w:rPr>
-          <w:sz w:val="24"/>
-        </w:rPr>
-        <w:t>Insira as funcionalidades que a API atende.</w:t>
-      </w:r>
-    </w:p>
-    <w:p>
-      <w:pPr>
-        <w:spacing w:line="276" w:lineRule="auto"/>
-        <w:ind w:left="-5" w:hanging="10"/>
-        <w:jc w:val="both"/>
-        <w:rPr>
-          <w:sz w:val="24"/>
-        </w:rPr>
-      </w:pPr>
-      <w:r>
-        <w:rPr>
-          <w:sz w:val="24"/>
-        </w:rPr>
-        <w:t>Por exemplo:</w:t>
-      </w:r>
-    </w:p>
-    <w:p>
-      <w:pPr>
-        <w:pStyle w:val="Ttulo2"/>
-      </w:pPr>
-      <w:bookmarkStart w:id="11" w:name="_Toc71092231"/>
-      <w:r>
-        <w:t>Sistema Web</w:t>
-      </w:r>
-      <w:bookmarkEnd w:id="11"/>
-    </w:p>
-    <w:p>
-      <w:pPr>
-        <w:pStyle w:val="Ttulo3"/>
-      </w:pPr>
-      <w:bookmarkStart w:id="12" w:name="_Toc71092232"/>
-      <w:r>
-        <w:t>Perfis de usuário:</w:t>
-      </w:r>
-      <w:bookmarkEnd w:id="12"/>
-    </w:p>
-    <w:p>
-      <w:pPr>
-        <w:pStyle w:val="PargrafodaLista"/>
-        <w:numPr>
-          <w:ilvl w:val="0"/>
-          <w:numId w:val="6"/>
-        </w:numPr>
-        <w:spacing w:line="276" w:lineRule="auto"/>
-        <w:jc w:val="both"/>
-        <w:rPr>
-          <w:sz w:val="24"/>
-        </w:rPr>
-      </w:pPr>
+        <w:t xml:space="preserve">6. </w:t>
+      </w:r>
+      <w:r>
+        <w:rPr>
+          <w:sz w:val="24"/>
+          <w:szCs w:val="24"/>
+        </w:rPr>
+        <w:t xml:space="preserve"> </w:t>
+      </w:r>
+      <w:r>
+        <w:rPr>
+          <w:sz w:val="24"/>
+          <w:szCs w:val="24"/>
+        </w:rPr>
+        <w:t xml:space="preserve">O </w:t>
+      </w:r>
       <w:r>
         <w:rPr>
           <w:b/>
-          <w:sz w:val="24"/>
-        </w:rPr>
-        <w:t>Administrador</w:t>
-      </w:r>
-      <w:r>
-        <w:rPr>
-          <w:sz w:val="24"/>
-        </w:rPr>
-        <w:t>: Área administrativa da escola;</w:t>
-      </w:r>
-    </w:p>
-    <w:p>
-      <w:pPr>
-        <w:pStyle w:val="PargrafodaLista"/>
-        <w:numPr>
-          <w:ilvl w:val="0"/>
-          <w:numId w:val="6"/>
-        </w:numPr>
-        <w:spacing w:line="276" w:lineRule="auto"/>
-        <w:jc w:val="both"/>
-        <w:rPr>
-          <w:sz w:val="24"/>
-        </w:rPr>
-      </w:pPr>
+          <w:bCs/>
+          <w:sz w:val="24"/>
+          <w:szCs w:val="24"/>
+        </w:rPr>
+        <w:t>médico</w:t>
+      </w:r>
+      <w:r>
+        <w:rPr>
+          <w:sz w:val="24"/>
+          <w:szCs w:val="24"/>
+        </w:rPr>
+        <w:t xml:space="preserve"> poderá incluir a descrição da consulta que estará vinculada ao paciente</w:t>
+      </w:r>
+    </w:p>
+    <w:p>
+      <w:pPr>
+        <w:ind w:left="708"/>
+        <w:rPr>
+          <w:sz w:val="24"/>
+          <w:szCs w:val="24"/>
+        </w:rPr>
+      </w:pPr>
+      <w:r>
+        <w:rPr>
+          <w:sz w:val="24"/>
+          <w:szCs w:val="24"/>
+        </w:rPr>
+        <w:t>(prontuário);</w:t>
+      </w:r>
+    </w:p>
+    <w:p>
+      <w:pPr>
+        <w:ind w:left="708"/>
+        <w:rPr>
+          <w:sz w:val="24"/>
+          <w:szCs w:val="24"/>
+        </w:rPr>
+      </w:pPr>
+      <w:r>
+        <w:rPr>
+          <w:sz w:val="24"/>
+          <w:szCs w:val="24"/>
+        </w:rPr>
+        <w:t xml:space="preserve">7. </w:t>
+      </w:r>
+      <w:r>
+        <w:rPr>
+          <w:sz w:val="24"/>
+          <w:szCs w:val="24"/>
+        </w:rPr>
+        <w:t xml:space="preserve"> </w:t>
+      </w:r>
+      <w:r>
+        <w:rPr>
+          <w:sz w:val="24"/>
+          <w:szCs w:val="24"/>
+        </w:rPr>
+        <w:t xml:space="preserve">O </w:t>
+      </w:r>
       <w:r>
         <w:rPr>
           <w:b/>
-          <w:sz w:val="24"/>
-        </w:rPr>
-        <w:t>Comum</w:t>
-      </w:r>
-      <w:r>
-        <w:rPr>
-          <w:sz w:val="24"/>
-        </w:rPr>
-        <w:t>: Pode ser um espectador ou palestrante.</w:t>
-      </w:r>
-    </w:p>
-    <w:p>
-      <w:pPr>
-        <w:pStyle w:val="Ttulo3"/>
-      </w:pPr>
-      <w:bookmarkStart w:id="13" w:name="_Toc71092233"/>
-      <w:r>
-        <w:t>Funcionalidades:</w:t>
-      </w:r>
-      <w:bookmarkEnd w:id="13"/>
-    </w:p>
-    <w:p>
-      <w:pPr>
-        <w:pStyle w:val="PargrafodaLista"/>
-        <w:numPr>
-          <w:ilvl w:val="0"/>
-          <w:numId w:val="7"/>
-        </w:numPr>
-        <w:spacing w:line="276" w:lineRule="auto"/>
-        <w:jc w:val="both"/>
-        <w:rPr>
-          <w:sz w:val="24"/>
-        </w:rPr>
-      </w:pPr>
-      <w:r>
-        <w:rPr>
-          <w:sz w:val="24"/>
-        </w:rPr>
-        <w:t xml:space="preserve">O </w:t>
-      </w:r>
-      <w:r>
-        <w:rPr>
-          <w:b/>
-          <w:sz w:val="24"/>
-        </w:rPr>
-        <w:t>administrador</w:t>
-      </w:r>
-      <w:r>
-        <w:rPr>
-          <w:sz w:val="24"/>
-        </w:rPr>
-        <w:t xml:space="preserve"> poderá cadastrar qualquer tipo de usuário;</w:t>
-      </w:r>
-    </w:p>
-    <w:p>
-      <w:pPr>
-        <w:pStyle w:val="PargrafodaLista"/>
-        <w:numPr>
-          <w:ilvl w:val="0"/>
-          <w:numId w:val="7"/>
-        </w:numPr>
-        <w:spacing w:line="276" w:lineRule="auto"/>
-        <w:jc w:val="both"/>
-        <w:rPr>
-          <w:sz w:val="24"/>
-        </w:rPr>
-      </w:pPr>
-      <w:r>
-        <w:rPr>
-          <w:sz w:val="24"/>
-        </w:rPr>
-        <w:t xml:space="preserve">O </w:t>
-      </w:r>
-      <w:r>
-        <w:rPr>
-          <w:b/>
-          <w:sz w:val="24"/>
-        </w:rPr>
-        <w:t>administrador</w:t>
-      </w:r>
-      <w:r>
-        <w:rPr>
-          <w:sz w:val="24"/>
-        </w:rPr>
-        <w:t xml:space="preserve"> poderá cadastrar os dados da instituição;</w:t>
-      </w:r>
-    </w:p>
-    <w:p>
-      <w:pPr>
-        <w:pStyle w:val="PargrafodaLista"/>
-        <w:numPr>
-          <w:ilvl w:val="0"/>
-          <w:numId w:val="7"/>
-        </w:numPr>
-        <w:spacing w:line="276" w:lineRule="auto"/>
-        <w:jc w:val="both"/>
-        <w:rPr>
-          <w:sz w:val="24"/>
-        </w:rPr>
-      </w:pPr>
-      <w:r>
-        <w:rPr>
-          <w:sz w:val="24"/>
-        </w:rPr>
-        <w:t xml:space="preserve">O </w:t>
-      </w:r>
-      <w:r>
-        <w:rPr>
-          <w:b/>
-          <w:sz w:val="24"/>
-        </w:rPr>
-        <w:t>administrador</w:t>
-      </w:r>
-      <w:r>
-        <w:rPr>
-          <w:sz w:val="24"/>
-        </w:rPr>
-        <w:t xml:space="preserve"> poderá cadastrar os tipos de eventos;</w:t>
-      </w:r>
-    </w:p>
-    <w:p>
-      <w:pPr>
-        <w:pStyle w:val="PargrafodaLista"/>
-        <w:numPr>
-          <w:ilvl w:val="0"/>
-          <w:numId w:val="7"/>
-        </w:numPr>
-        <w:spacing w:line="276" w:lineRule="auto"/>
-        <w:jc w:val="both"/>
-        <w:rPr>
-          <w:sz w:val="24"/>
-        </w:rPr>
-      </w:pPr>
-      <w:r>
-        <w:rPr>
-          <w:sz w:val="24"/>
-        </w:rPr>
-        <w:t xml:space="preserve">O </w:t>
-      </w:r>
-      <w:r>
-        <w:rPr>
-          <w:b/>
-          <w:sz w:val="24"/>
-        </w:rPr>
-        <w:t>administrador</w:t>
-      </w:r>
-      <w:r>
-        <w:rPr>
-          <w:sz w:val="24"/>
-        </w:rPr>
-        <w:t xml:space="preserve"> poderá cadastrar eventos livres ou restritos;</w:t>
-      </w:r>
-    </w:p>
-    <w:p>
-      <w:pPr>
-        <w:pStyle w:val="PargrafodaLista"/>
-        <w:numPr>
-          <w:ilvl w:val="0"/>
-          <w:numId w:val="7"/>
-        </w:numPr>
-        <w:spacing w:line="276" w:lineRule="auto"/>
-        <w:jc w:val="both"/>
-        <w:rPr>
-          <w:sz w:val="24"/>
-        </w:rPr>
-      </w:pPr>
-      <w:r>
-        <w:rPr>
-          <w:sz w:val="24"/>
-        </w:rPr>
-        <w:t>Qualquer usuário autenticado poderá ver todos os eventos cadastrados;</w:t>
-      </w:r>
-    </w:p>
-    <w:p>
-      <w:pPr>
-        <w:pStyle w:val="PargrafodaLista"/>
-        <w:numPr>
-          <w:ilvl w:val="0"/>
-          <w:numId w:val="7"/>
-        </w:numPr>
-        <w:spacing w:line="276" w:lineRule="auto"/>
-        <w:jc w:val="both"/>
-        <w:rPr>
-          <w:sz w:val="24"/>
-        </w:rPr>
-      </w:pPr>
-      <w:r>
-        <w:rPr>
-          <w:sz w:val="24"/>
-        </w:rPr>
-        <w:t xml:space="preserve">O usuário </w:t>
-      </w:r>
-      <w:r>
-        <w:rPr>
-          <w:b/>
-          <w:sz w:val="24"/>
-        </w:rPr>
-        <w:t>comum</w:t>
-      </w:r>
-      <w:r>
-        <w:rPr>
-          <w:sz w:val="24"/>
-        </w:rPr>
-        <w:t xml:space="preserve"> poderá ver os eventos que participará;</w:t>
-      </w:r>
-    </w:p>
-    <w:p>
-      <w:pPr>
-        <w:pStyle w:val="PargrafodaLista"/>
-        <w:numPr>
-          <w:ilvl w:val="0"/>
-          <w:numId w:val="7"/>
-        </w:numPr>
-        <w:spacing w:line="276" w:lineRule="auto"/>
-        <w:jc w:val="both"/>
-        <w:rPr>
-          <w:sz w:val="24"/>
-        </w:rPr>
-      </w:pPr>
-      <w:r>
-        <w:rPr>
-          <w:sz w:val="24"/>
-        </w:rPr>
-        <w:t xml:space="preserve">O usuário </w:t>
-      </w:r>
-      <w:r>
-        <w:rPr>
-          <w:b/>
-          <w:sz w:val="24"/>
-        </w:rPr>
-        <w:t>comum</w:t>
-      </w:r>
-      <w:r>
-        <w:rPr>
-          <w:sz w:val="24"/>
-        </w:rPr>
-        <w:t xml:space="preserve"> poderá se inscrever para assistir a um evento;</w:t>
-      </w:r>
-    </w:p>
-    <w:p>
-      <w:pPr>
-        <w:pStyle w:val="PargrafodaLista"/>
-        <w:numPr>
-          <w:ilvl w:val="0"/>
-          <w:numId w:val="7"/>
-        </w:numPr>
-        <w:spacing w:line="276" w:lineRule="auto"/>
-        <w:jc w:val="both"/>
-        <w:rPr>
-          <w:sz w:val="24"/>
-        </w:rPr>
-      </w:pPr>
-      <w:r>
-        <w:rPr>
-          <w:sz w:val="24"/>
-        </w:rPr>
-        <w:t xml:space="preserve">O </w:t>
-      </w:r>
-      <w:r>
-        <w:rPr>
-          <w:b/>
-          <w:sz w:val="24"/>
-        </w:rPr>
-        <w:t>administrador</w:t>
-      </w:r>
-      <w:r>
-        <w:rPr>
-          <w:sz w:val="24"/>
-        </w:rPr>
-        <w:t xml:space="preserve"> poderá aprovar a participação do espectador de um determinado evento restrito; </w:t>
-      </w:r>
-    </w:p>
-    <w:p>
-      <w:pPr>
-        <w:pStyle w:val="Ttulo2"/>
-      </w:pPr>
-      <w:bookmarkStart w:id="14" w:name="_Toc71092234"/>
-      <w:r>
-        <w:t>Sistema Mobile</w:t>
-      </w:r>
-      <w:bookmarkEnd w:id="14"/>
-    </w:p>
-    <w:p>
-      <w:pPr>
-        <w:pStyle w:val="Ttulo3"/>
-      </w:pPr>
-      <w:bookmarkStart w:id="15" w:name="_Toc71092235"/>
-      <w:r>
-        <w:t>Perfis de usuário:</w:t>
-      </w:r>
-      <w:bookmarkEnd w:id="15"/>
-    </w:p>
-    <w:p>
-      <w:pPr>
-        <w:pStyle w:val="PargrafodaLista"/>
-        <w:numPr>
-          <w:ilvl w:val="0"/>
-          <w:numId w:val="8"/>
-        </w:numPr>
-      </w:pPr>
-      <w:r>
-        <w:rPr>
-          <w:b/>
-        </w:rPr>
-        <w:t>Administrador</w:t>
-      </w:r>
-      <w:r>
-        <w:t>: Área administrativa da escola;</w:t>
-      </w:r>
-    </w:p>
-    <w:p>
-      <w:pPr>
-        <w:pStyle w:val="PargrafodaLista"/>
-        <w:numPr>
-          <w:ilvl w:val="0"/>
-          <w:numId w:val="8"/>
-        </w:numPr>
-      </w:pPr>
-      <w:r>
-        <w:rPr>
-          <w:b/>
-        </w:rPr>
-        <w:t>Comum</w:t>
-      </w:r>
-      <w:r>
-        <w:t>: Pode ser um espectador ou palestrante;</w:t>
-      </w:r>
-    </w:p>
-    <w:p>
-      <w:pPr>
-        <w:pStyle w:val="Ttulo3"/>
-      </w:pPr>
-      <w:bookmarkStart w:id="16" w:name="_Toc71092236"/>
-      <w:r>
-        <w:t>Funcionalidades:</w:t>
-      </w:r>
-      <w:bookmarkEnd w:id="16"/>
-    </w:p>
-    <w:p>
-      <w:pPr>
-        <w:pStyle w:val="PargrafodaLista"/>
-        <w:numPr>
-          <w:ilvl w:val="0"/>
-          <w:numId w:val="9"/>
-        </w:numPr>
-      </w:pPr>
-      <w:r>
-        <w:t>Qualquer usuário autenticado poderá ver todos os eventos cadastrados;</w:t>
-      </w:r>
-    </w:p>
-    <w:p>
-      <w:pPr>
-        <w:pStyle w:val="PargrafodaLista"/>
-        <w:numPr>
-          <w:ilvl w:val="0"/>
-          <w:numId w:val="9"/>
-        </w:numPr>
-      </w:pPr>
-      <w:r>
-        <w:t xml:space="preserve">O usuário </w:t>
-      </w:r>
-      <w:r>
-        <w:rPr>
-          <w:b/>
-        </w:rPr>
-        <w:t>comum</w:t>
-      </w:r>
-      <w:r>
-        <w:t xml:space="preserve"> poderá se inscrever para assistir um evento;</w:t>
-      </w:r>
-    </w:p>
-    <w:p>
-      <w:pPr>
-        <w:pStyle w:val="PargrafodaLista"/>
-        <w:numPr>
-          <w:ilvl w:val="0"/>
-          <w:numId w:val="9"/>
-        </w:numPr>
-      </w:pPr>
-      <w:r>
-        <w:t xml:space="preserve">O usuário </w:t>
-      </w:r>
-      <w:r>
-        <w:rPr>
-          <w:b/>
-        </w:rPr>
-        <w:t>comum</w:t>
-      </w:r>
-      <w:r>
-        <w:t xml:space="preserve"> poderá ver os eventos que participará; </w:t>
-      </w:r>
-    </w:p>
-    <w:p>
-      <w:pPr>
-        <w:spacing w:line="276" w:lineRule="auto"/>
-        <w:ind w:left="-5" w:hanging="10"/>
-        <w:jc w:val="both"/>
-        <w:rPr>
-          <w:sz w:val="24"/>
-        </w:rPr>
-      </w:pPr>
-    </w:p>
-    <w:p>
-      <w:pPr>
-        <w:spacing w:line="276" w:lineRule="auto"/>
-        <w:ind w:left="-5" w:hanging="10"/>
-        <w:jc w:val="both"/>
-        <w:rPr>
-          <w:sz w:val="24"/>
-        </w:rPr>
-      </w:pPr>
-    </w:p>
-    <w:p>
-      <w:pPr>
-        <w:spacing w:line="276" w:lineRule="auto"/>
-        <w:ind w:left="-5" w:hanging="10"/>
-        <w:jc w:val="both"/>
-        <w:rPr>
-          <w:sz w:val="24"/>
-        </w:rPr>
-      </w:pPr>
+          <w:bCs/>
+          <w:sz w:val="24"/>
+          <w:szCs w:val="24"/>
+        </w:rPr>
+        <w:t>paciente</w:t>
+      </w:r>
+      <w:r>
+        <w:rPr>
+          <w:sz w:val="24"/>
+          <w:szCs w:val="24"/>
+        </w:rPr>
+        <w:t xml:space="preserve"> poderá visualizar suas próprias consultas;</w:t>
+      </w:r>
     </w:p>
     <w:sectPr>
-      <w:headerReference w:type="even" r:id="rId8"/>
-      <w:headerReference w:type="default" r:id="rId9"/>
-      <w:footerReference w:type="even" r:id="rId10"/>
-      <w:footerReference w:type="default" r:id="rId11"/>
-      <w:headerReference w:type="first" r:id="rId12"/>
-      <w:footerReference w:type="first" r:id="rId13"/>
+      <w:headerReference w:type="even" r:id="rId17"/>
+      <w:headerReference w:type="default" r:id="rId18"/>
+      <w:footerReference w:type="even" r:id="rId19"/>
+      <w:footerReference w:type="default" r:id="rId20"/>
+      <w:headerReference w:type="first" r:id="rId21"/>
+      <w:footerReference w:type="first" r:id="rId22"/>
       <w:pgSz w:w="11906" w:h="16838"/>
       <w:pgMar w:top="751" w:right="1126" w:bottom="1484" w:left="2268" w:header="720" w:footer="427" w:gutter="0"/>
       <w:cols w:space="720"/>
@@ -3268,7 +4183,7 @@
 </file>
 
 <file path=word/endnotes.xml><?xml version="1.0" encoding="utf-8"?>
-<w:endnotes xmlns:wpc="http://schemas.microsoft.com/office/word/2010/wordprocessingCanvas" xmlns:cx="http://schemas.microsoft.com/office/drawing/2014/chartex" xmlns:cx1="http://schemas.microsoft.com/office/drawing/2015/9/8/chartex" xmlns:cx2="http://schemas.microsoft.com/office/drawing/2015/10/21/chartex" xmlns:cx3="http://schemas.microsoft.com/office/drawing/2016/5/9/chartex" xmlns:cx4="http://schemas.microsoft.com/office/drawing/2016/5/10/chartex" xmlns:cx5="http://schemas.microsoft.com/office/drawing/2016/5/11/chartex" xmlns:cx6="http://schemas.microsoft.com/office/drawing/2016/5/12/chartex" xmlns:cx7="http://schemas.microsoft.com/office/drawing/2016/5/13/chartex" xmlns:cx8="http://schemas.microsoft.com/office/drawing/2016/5/14/chartex" xmlns:mc="http://schemas.openxmlformats.org/markup-compatibility/2006" xmlns:aink="http://schemas.microsoft.com/office/drawing/2016/ink" xmlns:am3d="http://schemas.microsoft.com/office/drawing/2017/model3d" xmlns:o="urn:schemas-microsoft-com:office:office" xmlns:r="http://schemas.openxmlformats.org/officeDocument/2006/relationships" xmlns:m="http://schemas.openxmlformats.org/officeDocument/2006/math" xmlns:v="urn:schemas-microsoft-com:vml" xmlns:wp14="http://schemas.microsoft.com/office/word/2010/wordprocessingDrawing" xmlns:wp="http://schemas.openxmlformats.org/drawingml/2006/wordprocessingDrawing" xmlns:w10="urn:schemas-microsoft-com:office:word" xmlns:w="http://schemas.openxmlformats.org/wordprocessingml/2006/main" xmlns:w14="http://schemas.microsoft.com/office/word/2010/wordml" xmlns:w15="http://schemas.microsoft.com/office/word/2012/wordml" xmlns:w16cid="http://schemas.microsoft.com/office/word/2016/wordml/cid" xmlns:w16se="http://schemas.microsoft.com/office/word/2015/wordml/symex" xmlns:wpg="http://schemas.microsoft.com/office/word/2010/wordprocessingGroup" xmlns:wpi="http://schemas.microsoft.com/office/word/2010/wordprocessingInk" xmlns:wne="http://schemas.microsoft.com/office/word/2006/wordml" xmlns:wps="http://schemas.microsoft.com/office/word/2010/wordprocessingShape" mc:Ignorable="w14 w15 w16se w16cid wp14">
+<w:endnotes xmlns:wpc="http://schemas.microsoft.com/office/word/2010/wordprocessingCanvas" xmlns:cx="http://schemas.microsoft.com/office/drawing/2014/chartex" xmlns:cx1="http://schemas.microsoft.com/office/drawing/2015/9/8/chartex" xmlns:cx2="http://schemas.microsoft.com/office/drawing/2015/10/21/chartex" xmlns:cx3="http://schemas.microsoft.com/office/drawing/2016/5/9/chartex" xmlns:cx4="http://schemas.microsoft.com/office/drawing/2016/5/10/chartex" xmlns:cx5="http://schemas.microsoft.com/office/drawing/2016/5/11/chartex" xmlns:cx6="http://schemas.microsoft.com/office/drawing/2016/5/12/chartex" xmlns:cx7="http://schemas.microsoft.com/office/drawing/2016/5/13/chartex" xmlns:cx8="http://schemas.microsoft.com/office/drawing/2016/5/14/chartex" xmlns:mc="http://schemas.openxmlformats.org/markup-compatibility/2006" xmlns:aink="http://schemas.microsoft.com/office/drawing/2016/ink" xmlns:am3d="http://schemas.microsoft.com/office/drawing/2017/model3d" xmlns:o="urn:schemas-microsoft-com:office:office" xmlns:r="http://schemas.openxmlformats.org/officeDocument/2006/relationships" xmlns:m="http://schemas.openxmlformats.org/officeDocument/2006/math" xmlns:v="urn:schemas-microsoft-com:vml" xmlns:wp14="http://schemas.microsoft.com/office/word/2010/wordprocessingDrawing" xmlns:wp="http://schemas.openxmlformats.org/drawingml/2006/wordprocessingDrawing" xmlns:w10="urn:schemas-microsoft-com:office:word" xmlns:w="http://schemas.openxmlformats.org/wordprocessingml/2006/main" xmlns:w14="http://schemas.microsoft.com/office/word/2010/wordml" xmlns:w15="http://schemas.microsoft.com/office/word/2012/wordml" xmlns:w16cex="http://schemas.microsoft.com/office/word/2018/wordml/cex" xmlns:w16cid="http://schemas.microsoft.com/office/word/2016/wordml/cid" xmlns:w16="http://schemas.microsoft.com/office/word/2018/wordml" xmlns:w16sdtdh="http://schemas.microsoft.com/office/word/2020/wordml/sdtdatahash" xmlns:w16se="http://schemas.microsoft.com/office/word/2015/wordml/symex" xmlns:wpg="http://schemas.microsoft.com/office/word/2010/wordprocessingGroup" xmlns:wpi="http://schemas.microsoft.com/office/word/2010/wordprocessingInk" xmlns:wne="http://schemas.microsoft.com/office/word/2006/wordml" xmlns:wps="http://schemas.microsoft.com/office/word/2010/wordprocessingShape" mc:Ignorable="w14 w15 w16se w16cid w16 w16cex w16sdtdh wp14">
   <w:endnote w:type="separator" w:id="-1">
     <w:p>
       <w:pPr>
@@ -3293,7 +4208,7 @@
 </file>
 
 <file path=word/footer1.xml><?xml version="1.0" encoding="utf-8"?>
-<w:ftr xmlns:wpc="http://schemas.microsoft.com/office/word/2010/wordprocessingCanvas" xmlns:cx="http://schemas.microsoft.com/office/drawing/2014/chartex" xmlns:cx1="http://schemas.microsoft.com/office/drawing/2015/9/8/chartex" xmlns:cx2="http://schemas.microsoft.com/office/drawing/2015/10/21/chartex" xmlns:cx3="http://schemas.microsoft.com/office/drawing/2016/5/9/chartex" xmlns:cx4="http://schemas.microsoft.com/office/drawing/2016/5/10/chartex" xmlns:cx5="http://schemas.microsoft.com/office/drawing/2016/5/11/chartex" xmlns:cx6="http://schemas.microsoft.com/office/drawing/2016/5/12/chartex" xmlns:cx7="http://schemas.microsoft.com/office/drawing/2016/5/13/chartex" xmlns:cx8="http://schemas.microsoft.com/office/drawing/2016/5/14/chartex" xmlns:mc="http://schemas.openxmlformats.org/markup-compatibility/2006" xmlns:aink="http://schemas.microsoft.com/office/drawing/2016/ink" xmlns:am3d="http://schemas.microsoft.com/office/drawing/2017/model3d" xmlns:o="urn:schemas-microsoft-com:office:office" xmlns:r="http://schemas.openxmlformats.org/officeDocument/2006/relationships" xmlns:m="http://schemas.openxmlformats.org/officeDocument/2006/math" xmlns:v="urn:schemas-microsoft-com:vml" xmlns:wp14="http://schemas.microsoft.com/office/word/2010/wordprocessingDrawing" xmlns:wp="http://schemas.openxmlformats.org/drawingml/2006/wordprocessingDrawing" xmlns:w10="urn:schemas-microsoft-com:office:word" xmlns:w="http://schemas.openxmlformats.org/wordprocessingml/2006/main" xmlns:w14="http://schemas.microsoft.com/office/word/2010/wordml" xmlns:w15="http://schemas.microsoft.com/office/word/2012/wordml" xmlns:w16cid="http://schemas.microsoft.com/office/word/2016/wordml/cid" xmlns:w16se="http://schemas.microsoft.com/office/word/2015/wordml/symex" xmlns:wpg="http://schemas.microsoft.com/office/word/2010/wordprocessingGroup" xmlns:wpi="http://schemas.microsoft.com/office/word/2010/wordprocessingInk" xmlns:wne="http://schemas.microsoft.com/office/word/2006/wordml" xmlns:wps="http://schemas.microsoft.com/office/word/2010/wordprocessingShape" mc:Ignorable="w14 w15 w16se w16cid wp14">
+<w:ftr xmlns:wpc="http://schemas.microsoft.com/office/word/2010/wordprocessingCanvas" xmlns:cx="http://schemas.microsoft.com/office/drawing/2014/chartex" xmlns:cx1="http://schemas.microsoft.com/office/drawing/2015/9/8/chartex" xmlns:cx2="http://schemas.microsoft.com/office/drawing/2015/10/21/chartex" xmlns:cx3="http://schemas.microsoft.com/office/drawing/2016/5/9/chartex" xmlns:cx4="http://schemas.microsoft.com/office/drawing/2016/5/10/chartex" xmlns:cx5="http://schemas.microsoft.com/office/drawing/2016/5/11/chartex" xmlns:cx6="http://schemas.microsoft.com/office/drawing/2016/5/12/chartex" xmlns:cx7="http://schemas.microsoft.com/office/drawing/2016/5/13/chartex" xmlns:cx8="http://schemas.microsoft.com/office/drawing/2016/5/14/chartex" xmlns:mc="http://schemas.openxmlformats.org/markup-compatibility/2006" xmlns:aink="http://schemas.microsoft.com/office/drawing/2016/ink" xmlns:am3d="http://schemas.microsoft.com/office/drawing/2017/model3d" xmlns:o="urn:schemas-microsoft-com:office:office" xmlns:r="http://schemas.openxmlformats.org/officeDocument/2006/relationships" xmlns:m="http://schemas.openxmlformats.org/officeDocument/2006/math" xmlns:v="urn:schemas-microsoft-com:vml" xmlns:wp14="http://schemas.microsoft.com/office/word/2010/wordprocessingDrawing" xmlns:wp="http://schemas.openxmlformats.org/drawingml/2006/wordprocessingDrawing" xmlns:w10="urn:schemas-microsoft-com:office:word" xmlns:w="http://schemas.openxmlformats.org/wordprocessingml/2006/main" xmlns:w14="http://schemas.microsoft.com/office/word/2010/wordml" xmlns:w15="http://schemas.microsoft.com/office/word/2012/wordml" xmlns:w16cex="http://schemas.microsoft.com/office/word/2018/wordml/cex" xmlns:w16cid="http://schemas.microsoft.com/office/word/2016/wordml/cid" xmlns:w16="http://schemas.microsoft.com/office/word/2018/wordml" xmlns:w16sdtdh="http://schemas.microsoft.com/office/word/2020/wordml/sdtdatahash" xmlns:w16se="http://schemas.microsoft.com/office/word/2015/wordml/symex" xmlns:wpg="http://schemas.microsoft.com/office/word/2010/wordprocessingGroup" xmlns:wpi="http://schemas.microsoft.com/office/word/2010/wordprocessingInk" xmlns:wne="http://schemas.microsoft.com/office/word/2006/wordml" xmlns:wps="http://schemas.microsoft.com/office/word/2010/wordprocessingShape" mc:Ignorable="w14 w15 w16se w16cid w16 w16cex w16sdtdh wp14">
   <w:p>
     <w:pPr>
       <w:spacing w:after="0"/>
@@ -3304,7 +4219,7 @@
         <w:noProof/>
       </w:rPr>
       <w:drawing>
-        <wp:anchor distT="0" distB="0" distL="114300" distR="114300" simplePos="0" relativeHeight="251661312" behindDoc="0" locked="0" layoutInCell="1" allowOverlap="0">
+        <wp:anchor distT="0" distB="0" distL="114300" distR="114300" simplePos="0" relativeHeight="251661312" behindDoc="0" locked="0" layoutInCell="1" allowOverlap="0" wp14:anchorId="60788994" wp14:editId="0B42CC4F">
           <wp:simplePos x="0" y="0"/>
           <wp:positionH relativeFrom="page">
             <wp:posOffset>5469255</wp:posOffset>
@@ -3356,7 +4271,7 @@
 </file>
 
 <file path=word/footer2.xml><?xml version="1.0" encoding="utf-8"?>
-<w:ftr xmlns:wpc="http://schemas.microsoft.com/office/word/2010/wordprocessingCanvas" xmlns:cx="http://schemas.microsoft.com/office/drawing/2014/chartex" xmlns:cx1="http://schemas.microsoft.com/office/drawing/2015/9/8/chartex" xmlns:cx2="http://schemas.microsoft.com/office/drawing/2015/10/21/chartex" xmlns:cx3="http://schemas.microsoft.com/office/drawing/2016/5/9/chartex" xmlns:cx4="http://schemas.microsoft.com/office/drawing/2016/5/10/chartex" xmlns:cx5="http://schemas.microsoft.com/office/drawing/2016/5/11/chartex" xmlns:cx6="http://schemas.microsoft.com/office/drawing/2016/5/12/chartex" xmlns:cx7="http://schemas.microsoft.com/office/drawing/2016/5/13/chartex" xmlns:cx8="http://schemas.microsoft.com/office/drawing/2016/5/14/chartex" xmlns:mc="http://schemas.openxmlformats.org/markup-compatibility/2006" xmlns:aink="http://schemas.microsoft.com/office/drawing/2016/ink" xmlns:am3d="http://schemas.microsoft.com/office/drawing/2017/model3d" xmlns:o="urn:schemas-microsoft-com:office:office" xmlns:r="http://schemas.openxmlformats.org/officeDocument/2006/relationships" xmlns:m="http://schemas.openxmlformats.org/officeDocument/2006/math" xmlns:v="urn:schemas-microsoft-com:vml" xmlns:wp14="http://schemas.microsoft.com/office/word/2010/wordprocessingDrawing" xmlns:wp="http://schemas.openxmlformats.org/drawingml/2006/wordprocessingDrawing" xmlns:w10="urn:schemas-microsoft-com:office:word" xmlns:w="http://schemas.openxmlformats.org/wordprocessingml/2006/main" xmlns:w14="http://schemas.microsoft.com/office/word/2010/wordml" xmlns:w15="http://schemas.microsoft.com/office/word/2012/wordml" xmlns:w16cid="http://schemas.microsoft.com/office/word/2016/wordml/cid" xmlns:w16se="http://schemas.microsoft.com/office/word/2015/wordml/symex" xmlns:wpg="http://schemas.microsoft.com/office/word/2010/wordprocessingGroup" xmlns:wpi="http://schemas.microsoft.com/office/word/2010/wordprocessingInk" xmlns:wne="http://schemas.microsoft.com/office/word/2006/wordml" xmlns:wps="http://schemas.microsoft.com/office/word/2010/wordprocessingShape" mc:Ignorable="w14 w15 w16se w16cid wp14">
+<w:ftr xmlns:wpc="http://schemas.microsoft.com/office/word/2010/wordprocessingCanvas" xmlns:cx="http://schemas.microsoft.com/office/drawing/2014/chartex" xmlns:cx1="http://schemas.microsoft.com/office/drawing/2015/9/8/chartex" xmlns:cx2="http://schemas.microsoft.com/office/drawing/2015/10/21/chartex" xmlns:cx3="http://schemas.microsoft.com/office/drawing/2016/5/9/chartex" xmlns:cx4="http://schemas.microsoft.com/office/drawing/2016/5/10/chartex" xmlns:cx5="http://schemas.microsoft.com/office/drawing/2016/5/11/chartex" xmlns:cx6="http://schemas.microsoft.com/office/drawing/2016/5/12/chartex" xmlns:cx7="http://schemas.microsoft.com/office/drawing/2016/5/13/chartex" xmlns:cx8="http://schemas.microsoft.com/office/drawing/2016/5/14/chartex" xmlns:mc="http://schemas.openxmlformats.org/markup-compatibility/2006" xmlns:aink="http://schemas.microsoft.com/office/drawing/2016/ink" xmlns:am3d="http://schemas.microsoft.com/office/drawing/2017/model3d" xmlns:o="urn:schemas-microsoft-com:office:office" xmlns:r="http://schemas.openxmlformats.org/officeDocument/2006/relationships" xmlns:m="http://schemas.openxmlformats.org/officeDocument/2006/math" xmlns:v="urn:schemas-microsoft-com:vml" xmlns:wp14="http://schemas.microsoft.com/office/word/2010/wordprocessingDrawing" xmlns:wp="http://schemas.openxmlformats.org/drawingml/2006/wordprocessingDrawing" xmlns:w10="urn:schemas-microsoft-com:office:word" xmlns:w="http://schemas.openxmlformats.org/wordprocessingml/2006/main" xmlns:w14="http://schemas.microsoft.com/office/word/2010/wordml" xmlns:w15="http://schemas.microsoft.com/office/word/2012/wordml" xmlns:w16cex="http://schemas.microsoft.com/office/word/2018/wordml/cex" xmlns:w16cid="http://schemas.microsoft.com/office/word/2016/wordml/cid" xmlns:w16="http://schemas.microsoft.com/office/word/2018/wordml" xmlns:w16sdtdh="http://schemas.microsoft.com/office/word/2020/wordml/sdtdatahash" xmlns:w16se="http://schemas.microsoft.com/office/word/2015/wordml/symex" xmlns:wpg="http://schemas.microsoft.com/office/word/2010/wordprocessingGroup" xmlns:wpi="http://schemas.microsoft.com/office/word/2010/wordprocessingInk" xmlns:wne="http://schemas.microsoft.com/office/word/2006/wordml" xmlns:wps="http://schemas.microsoft.com/office/word/2010/wordprocessingShape" mc:Ignorable="w14 w15 w16se w16cid w16 w16cex w16sdtdh wp14">
   <w:p>
     <w:pPr>
       <w:spacing w:after="0"/>
@@ -3367,7 +4282,7 @@
         <w:noProof/>
       </w:rPr>
       <w:drawing>
-        <wp:anchor distT="0" distB="0" distL="114300" distR="114300" simplePos="0" relativeHeight="251662336" behindDoc="0" locked="0" layoutInCell="1" allowOverlap="0">
+        <wp:anchor distT="0" distB="0" distL="114300" distR="114300" simplePos="0" relativeHeight="251662336" behindDoc="0" locked="0" layoutInCell="1" allowOverlap="0" wp14:anchorId="1CA4A880" wp14:editId="73E0FA02">
           <wp:simplePos x="0" y="0"/>
           <wp:positionH relativeFrom="page">
             <wp:posOffset>5469255</wp:posOffset>
@@ -3419,7 +4334,7 @@
 </file>
 
 <file path=word/footer3.xml><?xml version="1.0" encoding="utf-8"?>
-<w:ftr xmlns:wpc="http://schemas.microsoft.com/office/word/2010/wordprocessingCanvas" xmlns:cx="http://schemas.microsoft.com/office/drawing/2014/chartex" xmlns:cx1="http://schemas.microsoft.com/office/drawing/2015/9/8/chartex" xmlns:cx2="http://schemas.microsoft.com/office/drawing/2015/10/21/chartex" xmlns:cx3="http://schemas.microsoft.com/office/drawing/2016/5/9/chartex" xmlns:cx4="http://schemas.microsoft.com/office/drawing/2016/5/10/chartex" xmlns:cx5="http://schemas.microsoft.com/office/drawing/2016/5/11/chartex" xmlns:cx6="http://schemas.microsoft.com/office/drawing/2016/5/12/chartex" xmlns:cx7="http://schemas.microsoft.com/office/drawing/2016/5/13/chartex" xmlns:cx8="http://schemas.microsoft.com/office/drawing/2016/5/14/chartex" xmlns:mc="http://schemas.openxmlformats.org/markup-compatibility/2006" xmlns:aink="http://schemas.microsoft.com/office/drawing/2016/ink" xmlns:am3d="http://schemas.microsoft.com/office/drawing/2017/model3d" xmlns:o="urn:schemas-microsoft-com:office:office" xmlns:r="http://schemas.openxmlformats.org/officeDocument/2006/relationships" xmlns:m="http://schemas.openxmlformats.org/officeDocument/2006/math" xmlns:v="urn:schemas-microsoft-com:vml" xmlns:wp14="http://schemas.microsoft.com/office/word/2010/wordprocessingDrawing" xmlns:wp="http://schemas.openxmlformats.org/drawingml/2006/wordprocessingDrawing" xmlns:w10="urn:schemas-microsoft-com:office:word" xmlns:w="http://schemas.openxmlformats.org/wordprocessingml/2006/main" xmlns:w14="http://schemas.microsoft.com/office/word/2010/wordml" xmlns:w15="http://schemas.microsoft.com/office/word/2012/wordml" xmlns:w16cid="http://schemas.microsoft.com/office/word/2016/wordml/cid" xmlns:w16se="http://schemas.microsoft.com/office/word/2015/wordml/symex" xmlns:wpg="http://schemas.microsoft.com/office/word/2010/wordprocessingGroup" xmlns:wpi="http://schemas.microsoft.com/office/word/2010/wordprocessingInk" xmlns:wne="http://schemas.microsoft.com/office/word/2006/wordml" xmlns:wps="http://schemas.microsoft.com/office/word/2010/wordprocessingShape" mc:Ignorable="w14 w15 w16se w16cid wp14">
+<w:ftr xmlns:wpc="http://schemas.microsoft.com/office/word/2010/wordprocessingCanvas" xmlns:cx="http://schemas.microsoft.com/office/drawing/2014/chartex" xmlns:cx1="http://schemas.microsoft.com/office/drawing/2015/9/8/chartex" xmlns:cx2="http://schemas.microsoft.com/office/drawing/2015/10/21/chartex" xmlns:cx3="http://schemas.microsoft.com/office/drawing/2016/5/9/chartex" xmlns:cx4="http://schemas.microsoft.com/office/drawing/2016/5/10/chartex" xmlns:cx5="http://schemas.microsoft.com/office/drawing/2016/5/11/chartex" xmlns:cx6="http://schemas.microsoft.com/office/drawing/2016/5/12/chartex" xmlns:cx7="http://schemas.microsoft.com/office/drawing/2016/5/13/chartex" xmlns:cx8="http://schemas.microsoft.com/office/drawing/2016/5/14/chartex" xmlns:mc="http://schemas.openxmlformats.org/markup-compatibility/2006" xmlns:aink="http://schemas.microsoft.com/office/drawing/2016/ink" xmlns:am3d="http://schemas.microsoft.com/office/drawing/2017/model3d" xmlns:o="urn:schemas-microsoft-com:office:office" xmlns:r="http://schemas.openxmlformats.org/officeDocument/2006/relationships" xmlns:m="http://schemas.openxmlformats.org/officeDocument/2006/math" xmlns:v="urn:schemas-microsoft-com:vml" xmlns:wp14="http://schemas.microsoft.com/office/word/2010/wordprocessingDrawing" xmlns:wp="http://schemas.openxmlformats.org/drawingml/2006/wordprocessingDrawing" xmlns:w10="urn:schemas-microsoft-com:office:word" xmlns:w="http://schemas.openxmlformats.org/wordprocessingml/2006/main" xmlns:w14="http://schemas.microsoft.com/office/word/2010/wordml" xmlns:w15="http://schemas.microsoft.com/office/word/2012/wordml" xmlns:w16cex="http://schemas.microsoft.com/office/word/2018/wordml/cex" xmlns:w16cid="http://schemas.microsoft.com/office/word/2016/wordml/cid" xmlns:w16="http://schemas.microsoft.com/office/word/2018/wordml" xmlns:w16sdtdh="http://schemas.microsoft.com/office/word/2020/wordml/sdtdatahash" xmlns:w16se="http://schemas.microsoft.com/office/word/2015/wordml/symex" xmlns:wpg="http://schemas.microsoft.com/office/word/2010/wordprocessingGroup" xmlns:wpi="http://schemas.microsoft.com/office/word/2010/wordprocessingInk" xmlns:wne="http://schemas.microsoft.com/office/word/2006/wordml" xmlns:wps="http://schemas.microsoft.com/office/word/2010/wordprocessingShape" mc:Ignorable="w14 w15 w16se w16cid w16 w16cex w16sdtdh wp14">
   <w:p>
     <w:pPr>
       <w:spacing w:after="0"/>
@@ -3430,7 +4345,7 @@
         <w:noProof/>
       </w:rPr>
       <w:drawing>
-        <wp:anchor distT="0" distB="0" distL="114300" distR="114300" simplePos="0" relativeHeight="251663360" behindDoc="0" locked="0" layoutInCell="1" allowOverlap="0">
+        <wp:anchor distT="0" distB="0" distL="114300" distR="114300" simplePos="0" relativeHeight="251663360" behindDoc="0" locked="0" layoutInCell="1" allowOverlap="0" wp14:anchorId="233628E1" wp14:editId="6FCAF2C3">
           <wp:simplePos x="0" y="0"/>
           <wp:positionH relativeFrom="page">
             <wp:posOffset>5469255</wp:posOffset>
@@ -3482,7 +4397,7 @@
 </file>
 
 <file path=word/footnotes.xml><?xml version="1.0" encoding="utf-8"?>
-<w:footnotes xmlns:wpc="http://schemas.microsoft.com/office/word/2010/wordprocessingCanvas" xmlns:cx="http://schemas.microsoft.com/office/drawing/2014/chartex" xmlns:cx1="http://schemas.microsoft.com/office/drawing/2015/9/8/chartex" xmlns:cx2="http://schemas.microsoft.com/office/drawing/2015/10/21/chartex" xmlns:cx3="http://schemas.microsoft.com/office/drawing/2016/5/9/chartex" xmlns:cx4="http://schemas.microsoft.com/office/drawing/2016/5/10/chartex" xmlns:cx5="http://schemas.microsoft.com/office/drawing/2016/5/11/chartex" xmlns:cx6="http://schemas.microsoft.com/office/drawing/2016/5/12/chartex" xmlns:cx7="http://schemas.microsoft.com/office/drawing/2016/5/13/chartex" xmlns:cx8="http://schemas.microsoft.com/office/drawing/2016/5/14/chartex" xmlns:mc="http://schemas.openxmlformats.org/markup-compatibility/2006" xmlns:aink="http://schemas.microsoft.com/office/drawing/2016/ink" xmlns:am3d="http://schemas.microsoft.com/office/drawing/2017/model3d" xmlns:o="urn:schemas-microsoft-com:office:office" xmlns:r="http://schemas.openxmlformats.org/officeDocument/2006/relationships" xmlns:m="http://schemas.openxmlformats.org/officeDocument/2006/math" xmlns:v="urn:schemas-microsoft-com:vml" xmlns:wp14="http://schemas.microsoft.com/office/word/2010/wordprocessingDrawing" xmlns:wp="http://schemas.openxmlformats.org/drawingml/2006/wordprocessingDrawing" xmlns:w10="urn:schemas-microsoft-com:office:word" xmlns:w="http://schemas.openxmlformats.org/wordprocessingml/2006/main" xmlns:w14="http://schemas.microsoft.com/office/word/2010/wordml" xmlns:w15="http://schemas.microsoft.com/office/word/2012/wordml" xmlns:w16cid="http://schemas.microsoft.com/office/word/2016/wordml/cid" xmlns:w16se="http://schemas.microsoft.com/office/word/2015/wordml/symex" xmlns:wpg="http://schemas.microsoft.com/office/word/2010/wordprocessingGroup" xmlns:wpi="http://schemas.microsoft.com/office/word/2010/wordprocessingInk" xmlns:wne="http://schemas.microsoft.com/office/word/2006/wordml" xmlns:wps="http://schemas.microsoft.com/office/word/2010/wordprocessingShape" mc:Ignorable="w14 w15 w16se w16cid wp14">
+<w:footnotes xmlns:wpc="http://schemas.microsoft.com/office/word/2010/wordprocessingCanvas" xmlns:cx="http://schemas.microsoft.com/office/drawing/2014/chartex" xmlns:cx1="http://schemas.microsoft.com/office/drawing/2015/9/8/chartex" xmlns:cx2="http://schemas.microsoft.com/office/drawing/2015/10/21/chartex" xmlns:cx3="http://schemas.microsoft.com/office/drawing/2016/5/9/chartex" xmlns:cx4="http://schemas.microsoft.com/office/drawing/2016/5/10/chartex" xmlns:cx5="http://schemas.microsoft.com/office/drawing/2016/5/11/chartex" xmlns:cx6="http://schemas.microsoft.com/office/drawing/2016/5/12/chartex" xmlns:cx7="http://schemas.microsoft.com/office/drawing/2016/5/13/chartex" xmlns:cx8="http://schemas.microsoft.com/office/drawing/2016/5/14/chartex" xmlns:mc="http://schemas.openxmlformats.org/markup-compatibility/2006" xmlns:aink="http://schemas.microsoft.com/office/drawing/2016/ink" xmlns:am3d="http://schemas.microsoft.com/office/drawing/2017/model3d" xmlns:o="urn:schemas-microsoft-com:office:office" xmlns:r="http://schemas.openxmlformats.org/officeDocument/2006/relationships" xmlns:m="http://schemas.openxmlformats.org/officeDocument/2006/math" xmlns:v="urn:schemas-microsoft-com:vml" xmlns:wp14="http://schemas.microsoft.com/office/word/2010/wordprocessingDrawing" xmlns:wp="http://schemas.openxmlformats.org/drawingml/2006/wordprocessingDrawing" xmlns:w10="urn:schemas-microsoft-com:office:word" xmlns:w="http://schemas.openxmlformats.org/wordprocessingml/2006/main" xmlns:w14="http://schemas.microsoft.com/office/word/2010/wordml" xmlns:w15="http://schemas.microsoft.com/office/word/2012/wordml" xmlns:w16cex="http://schemas.microsoft.com/office/word/2018/wordml/cex" xmlns:w16cid="http://schemas.microsoft.com/office/word/2016/wordml/cid" xmlns:w16="http://schemas.microsoft.com/office/word/2018/wordml" xmlns:w16sdtdh="http://schemas.microsoft.com/office/word/2020/wordml/sdtdatahash" xmlns:w16se="http://schemas.microsoft.com/office/word/2015/wordml/symex" xmlns:wpg="http://schemas.microsoft.com/office/word/2010/wordprocessingGroup" xmlns:wpi="http://schemas.microsoft.com/office/word/2010/wordprocessingInk" xmlns:wne="http://schemas.microsoft.com/office/word/2006/wordml" xmlns:wps="http://schemas.microsoft.com/office/word/2010/wordprocessingShape" mc:Ignorable="w14 w15 w16se w16cid w16 w16cex w16sdtdh wp14">
   <w:footnote w:type="separator" w:id="-1">
     <w:p>
       <w:pPr>
@@ -3507,7 +4422,7 @@
 </file>
 
 <file path=word/header1.xml><?xml version="1.0" encoding="utf-8"?>
-<w:hdr xmlns:wpc="http://schemas.microsoft.com/office/word/2010/wordprocessingCanvas" xmlns:cx="http://schemas.microsoft.com/office/drawing/2014/chartex" xmlns:cx1="http://schemas.microsoft.com/office/drawing/2015/9/8/chartex" xmlns:cx2="http://schemas.microsoft.com/office/drawing/2015/10/21/chartex" xmlns:cx3="http://schemas.microsoft.com/office/drawing/2016/5/9/chartex" xmlns:cx4="http://schemas.microsoft.com/office/drawing/2016/5/10/chartex" xmlns:cx5="http://schemas.microsoft.com/office/drawing/2016/5/11/chartex" xmlns:cx6="http://schemas.microsoft.com/office/drawing/2016/5/12/chartex" xmlns:cx7="http://schemas.microsoft.com/office/drawing/2016/5/13/chartex" xmlns:cx8="http://schemas.microsoft.com/office/drawing/2016/5/14/chartex" xmlns:mc="http://schemas.openxmlformats.org/markup-compatibility/2006" xmlns:aink="http://schemas.microsoft.com/office/drawing/2016/ink" xmlns:am3d="http://schemas.microsoft.com/office/drawing/2017/model3d" xmlns:o="urn:schemas-microsoft-com:office:office" xmlns:r="http://schemas.openxmlformats.org/officeDocument/2006/relationships" xmlns:m="http://schemas.openxmlformats.org/officeDocument/2006/math" xmlns:v="urn:schemas-microsoft-com:vml" xmlns:wp14="http://schemas.microsoft.com/office/word/2010/wordprocessingDrawing" xmlns:wp="http://schemas.openxmlformats.org/drawingml/2006/wordprocessingDrawing" xmlns:w10="urn:schemas-microsoft-com:office:word" xmlns:w="http://schemas.openxmlformats.org/wordprocessingml/2006/main" xmlns:w14="http://schemas.microsoft.com/office/word/2010/wordml" xmlns:w15="http://schemas.microsoft.com/office/word/2012/wordml" xmlns:w16cid="http://schemas.microsoft.com/office/word/2016/wordml/cid" xmlns:w16se="http://schemas.microsoft.com/office/word/2015/wordml/symex" xmlns:wpg="http://schemas.microsoft.com/office/word/2010/wordprocessingGroup" xmlns:wpi="http://schemas.microsoft.com/office/word/2010/wordprocessingInk" xmlns:wne="http://schemas.microsoft.com/office/word/2006/wordml" xmlns:wps="http://schemas.microsoft.com/office/word/2010/wordprocessingShape" mc:Ignorable="w14 w15 w16se w16cid wp14">
+<w:hdr xmlns:wpc="http://schemas.microsoft.com/office/word/2010/wordprocessingCanvas" xmlns:cx="http://schemas.microsoft.com/office/drawing/2014/chartex" xmlns:cx1="http://schemas.microsoft.com/office/drawing/2015/9/8/chartex" xmlns:cx2="http://schemas.microsoft.com/office/drawing/2015/10/21/chartex" xmlns:cx3="http://schemas.microsoft.com/office/drawing/2016/5/9/chartex" xmlns:cx4="http://schemas.microsoft.com/office/drawing/2016/5/10/chartex" xmlns:cx5="http://schemas.microsoft.com/office/drawing/2016/5/11/chartex" xmlns:cx6="http://schemas.microsoft.com/office/drawing/2016/5/12/chartex" xmlns:cx7="http://schemas.microsoft.com/office/drawing/2016/5/13/chartex" xmlns:cx8="http://schemas.microsoft.com/office/drawing/2016/5/14/chartex" xmlns:mc="http://schemas.openxmlformats.org/markup-compatibility/2006" xmlns:aink="http://schemas.microsoft.com/office/drawing/2016/ink" xmlns:am3d="http://schemas.microsoft.com/office/drawing/2017/model3d" xmlns:o="urn:schemas-microsoft-com:office:office" xmlns:r="http://schemas.openxmlformats.org/officeDocument/2006/relationships" xmlns:m="http://schemas.openxmlformats.org/officeDocument/2006/math" xmlns:v="urn:schemas-microsoft-com:vml" xmlns:wp14="http://schemas.microsoft.com/office/word/2010/wordprocessingDrawing" xmlns:wp="http://schemas.openxmlformats.org/drawingml/2006/wordprocessingDrawing" xmlns:w10="urn:schemas-microsoft-com:office:word" xmlns:w="http://schemas.openxmlformats.org/wordprocessingml/2006/main" xmlns:w14="http://schemas.microsoft.com/office/word/2010/wordml" xmlns:w15="http://schemas.microsoft.com/office/word/2012/wordml" xmlns:w16cex="http://schemas.microsoft.com/office/word/2018/wordml/cex" xmlns:w16cid="http://schemas.microsoft.com/office/word/2016/wordml/cid" xmlns:w16="http://schemas.microsoft.com/office/word/2018/wordml" xmlns:w16sdtdh="http://schemas.microsoft.com/office/word/2020/wordml/sdtdatahash" xmlns:w16se="http://schemas.microsoft.com/office/word/2015/wordml/symex" xmlns:wpg="http://schemas.microsoft.com/office/word/2010/wordprocessingGroup" xmlns:wpi="http://schemas.microsoft.com/office/word/2010/wordprocessingInk" xmlns:wne="http://schemas.microsoft.com/office/word/2006/wordml" xmlns:wps="http://schemas.microsoft.com/office/word/2010/wordprocessingShape" mc:Ignorable="w14 w15 w16se w16cid w16 w16cex w16sdtdh wp14">
   <w:p>
     <w:r>
       <w:rPr>
@@ -3516,7 +4431,7 @@
       <mc:AlternateContent>
         <mc:Choice Requires="wpg">
           <w:drawing>
-            <wp:anchor distT="0" distB="0" distL="114300" distR="114300" simplePos="0" relativeHeight="251658240" behindDoc="1" locked="0" layoutInCell="1" allowOverlap="1">
+            <wp:anchor distT="0" distB="0" distL="114300" distR="114300" simplePos="0" relativeHeight="251658240" behindDoc="1" locked="0" layoutInCell="1" allowOverlap="1" wp14:anchorId="08B1FE2F" wp14:editId="2F70F62A">
               <wp:simplePos x="0" y="0"/>
               <wp:positionH relativeFrom="page">
                 <wp:posOffset>0</wp:posOffset>
@@ -3747,7 +4662,7 @@
 </file>
 
 <file path=word/header2.xml><?xml version="1.0" encoding="utf-8"?>
-<w:hdr xmlns:wpc="http://schemas.microsoft.com/office/word/2010/wordprocessingCanvas" xmlns:cx="http://schemas.microsoft.com/office/drawing/2014/chartex" xmlns:cx1="http://schemas.microsoft.com/office/drawing/2015/9/8/chartex" xmlns:cx2="http://schemas.microsoft.com/office/drawing/2015/10/21/chartex" xmlns:cx3="http://schemas.microsoft.com/office/drawing/2016/5/9/chartex" xmlns:cx4="http://schemas.microsoft.com/office/drawing/2016/5/10/chartex" xmlns:cx5="http://schemas.microsoft.com/office/drawing/2016/5/11/chartex" xmlns:cx6="http://schemas.microsoft.com/office/drawing/2016/5/12/chartex" xmlns:cx7="http://schemas.microsoft.com/office/drawing/2016/5/13/chartex" xmlns:cx8="http://schemas.microsoft.com/office/drawing/2016/5/14/chartex" xmlns:mc="http://schemas.openxmlformats.org/markup-compatibility/2006" xmlns:aink="http://schemas.microsoft.com/office/drawing/2016/ink" xmlns:am3d="http://schemas.microsoft.com/office/drawing/2017/model3d" xmlns:o="urn:schemas-microsoft-com:office:office" xmlns:r="http://schemas.openxmlformats.org/officeDocument/2006/relationships" xmlns:m="http://schemas.openxmlformats.org/officeDocument/2006/math" xmlns:v="urn:schemas-microsoft-com:vml" xmlns:wp14="http://schemas.microsoft.com/office/word/2010/wordprocessingDrawing" xmlns:wp="http://schemas.openxmlformats.org/drawingml/2006/wordprocessingDrawing" xmlns:w10="urn:schemas-microsoft-com:office:word" xmlns:w="http://schemas.openxmlformats.org/wordprocessingml/2006/main" xmlns:w14="http://schemas.microsoft.com/office/word/2010/wordml" xmlns:w15="http://schemas.microsoft.com/office/word/2012/wordml" xmlns:w16cid="http://schemas.microsoft.com/office/word/2016/wordml/cid" xmlns:w16se="http://schemas.microsoft.com/office/word/2015/wordml/symex" xmlns:wpg="http://schemas.microsoft.com/office/word/2010/wordprocessingGroup" xmlns:wpi="http://schemas.microsoft.com/office/word/2010/wordprocessingInk" xmlns:wne="http://schemas.microsoft.com/office/word/2006/wordml" xmlns:wps="http://schemas.microsoft.com/office/word/2010/wordprocessingShape" mc:Ignorable="w14 w15 w16se w16cid wp14">
+<w:hdr xmlns:wpc="http://schemas.microsoft.com/office/word/2010/wordprocessingCanvas" xmlns:cx="http://schemas.microsoft.com/office/drawing/2014/chartex" xmlns:cx1="http://schemas.microsoft.com/office/drawing/2015/9/8/chartex" xmlns:cx2="http://schemas.microsoft.com/office/drawing/2015/10/21/chartex" xmlns:cx3="http://schemas.microsoft.com/office/drawing/2016/5/9/chartex" xmlns:cx4="http://schemas.microsoft.com/office/drawing/2016/5/10/chartex" xmlns:cx5="http://schemas.microsoft.com/office/drawing/2016/5/11/chartex" xmlns:cx6="http://schemas.microsoft.com/office/drawing/2016/5/12/chartex" xmlns:cx7="http://schemas.microsoft.com/office/drawing/2016/5/13/chartex" xmlns:cx8="http://schemas.microsoft.com/office/drawing/2016/5/14/chartex" xmlns:mc="http://schemas.openxmlformats.org/markup-compatibility/2006" xmlns:aink="http://schemas.microsoft.com/office/drawing/2016/ink" xmlns:am3d="http://schemas.microsoft.com/office/drawing/2017/model3d" xmlns:o="urn:schemas-microsoft-com:office:office" xmlns:r="http://schemas.openxmlformats.org/officeDocument/2006/relationships" xmlns:m="http://schemas.openxmlformats.org/officeDocument/2006/math" xmlns:v="urn:schemas-microsoft-com:vml" xmlns:wp14="http://schemas.microsoft.com/office/word/2010/wordprocessingDrawing" xmlns:wp="http://schemas.openxmlformats.org/drawingml/2006/wordprocessingDrawing" xmlns:w10="urn:schemas-microsoft-com:office:word" xmlns:w="http://schemas.openxmlformats.org/wordprocessingml/2006/main" xmlns:w14="http://schemas.microsoft.com/office/word/2010/wordml" xmlns:w15="http://schemas.microsoft.com/office/word/2012/wordml" xmlns:w16cex="http://schemas.microsoft.com/office/word/2018/wordml/cex" xmlns:w16cid="http://schemas.microsoft.com/office/word/2016/wordml/cid" xmlns:w16="http://schemas.microsoft.com/office/word/2018/wordml" xmlns:w16sdtdh="http://schemas.microsoft.com/office/word/2020/wordml/sdtdatahash" xmlns:w16se="http://schemas.microsoft.com/office/word/2015/wordml/symex" xmlns:wpg="http://schemas.microsoft.com/office/word/2010/wordprocessingGroup" xmlns:wpi="http://schemas.microsoft.com/office/word/2010/wordprocessingInk" xmlns:wne="http://schemas.microsoft.com/office/word/2006/wordml" xmlns:wps="http://schemas.microsoft.com/office/word/2010/wordprocessingShape" mc:Ignorable="w14 w15 w16se w16cid w16 w16cex w16sdtdh wp14">
   <w:p>
     <w:r>
       <w:rPr>
@@ -3756,7 +4671,7 @@
       <mc:AlternateContent>
         <mc:Choice Requires="wpg">
           <w:drawing>
-            <wp:anchor distT="0" distB="0" distL="114300" distR="114300" simplePos="0" relativeHeight="251665408" behindDoc="0" locked="0" layoutInCell="1" allowOverlap="1" wp14:anchorId="7ED99759" wp14:editId="7C902FE2">
+            <wp:anchor distT="0" distB="0" distL="114300" distR="114300" simplePos="0" relativeHeight="251665408" behindDoc="0" locked="0" layoutInCell="1" allowOverlap="1" wp14:anchorId="1BA07FBA" wp14:editId="7750CD92">
               <wp:simplePos x="0" y="0"/>
               <wp:positionH relativeFrom="page">
                 <wp:posOffset>500742</wp:posOffset>
@@ -3891,7 +4806,7 @@
         </mc:Choice>
         <mc:Fallback>
           <w:pict>
-            <v:group w14:anchorId="7ED99759" id="Group 20418" o:spid="_x0000_s1026" style="position:absolute;margin-left:39.45pt;margin-top:194.75pt;width:15.1pt;height:440.15pt;z-index:251665408;mso-position-horizontal-relative:page;mso-position-vertical-relative:page;mso-width-relative:margin;mso-height-relative:margin" coordorigin=",-2462" coordsize="2305,55365" o:gfxdata="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">
+            <v:group w14:anchorId="1BA07FBA" id="Group 20418" o:spid="_x0000_s1026" style="position:absolute;margin-left:39.45pt;margin-top:194.75pt;width:15.1pt;height:440.15pt;z-index:251665408;mso-position-horizontal-relative:page;mso-position-vertical-relative:page;mso-width-relative:margin;mso-height-relative:margin" coordorigin=",-2462" coordsize="2305,55365" o:gfxdata="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">
               <v:rect id="Rectangle 16" o:spid="_x0000_s1027" style="position:absolute;left:-15360;top:35237;width:33025;height:2305;rotation:-5898239fd;visibility:visible;mso-wrap-style:square;v-text-anchor:top" o:gfxdata="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" filled="f" stroked="f">
                 <v:textbox inset="0,0,0,0">
                   <w:txbxContent>
@@ -3950,7 +4865,7 @@
       <mc:AlternateContent>
         <mc:Choice Requires="wpg">
           <w:drawing>
-            <wp:anchor distT="0" distB="0" distL="114300" distR="114300" simplePos="0" relativeHeight="251659264" behindDoc="1" locked="0" layoutInCell="1" allowOverlap="1">
+            <wp:anchor distT="0" distB="0" distL="114300" distR="114300" simplePos="0" relativeHeight="251659264" behindDoc="1" locked="0" layoutInCell="1" allowOverlap="1" wp14:anchorId="71EB536C" wp14:editId="6BEC39F6">
               <wp:simplePos x="0" y="0"/>
               <wp:positionH relativeFrom="page">
                 <wp:posOffset>0</wp:posOffset>
@@ -4164,7 +5079,7 @@
 </file>
 
 <file path=word/header3.xml><?xml version="1.0" encoding="utf-8"?>
-<w:hdr xmlns:wpc="http://schemas.microsoft.com/office/word/2010/wordprocessingCanvas" xmlns:cx="http://schemas.microsoft.com/office/drawing/2014/chartex" xmlns:cx1="http://schemas.microsoft.com/office/drawing/2015/9/8/chartex" xmlns:cx2="http://schemas.microsoft.com/office/drawing/2015/10/21/chartex" xmlns:cx3="http://schemas.microsoft.com/office/drawing/2016/5/9/chartex" xmlns:cx4="http://schemas.microsoft.com/office/drawing/2016/5/10/chartex" xmlns:cx5="http://schemas.microsoft.com/office/drawing/2016/5/11/chartex" xmlns:cx6="http://schemas.microsoft.com/office/drawing/2016/5/12/chartex" xmlns:cx7="http://schemas.microsoft.com/office/drawing/2016/5/13/chartex" xmlns:cx8="http://schemas.microsoft.com/office/drawing/2016/5/14/chartex" xmlns:mc="http://schemas.openxmlformats.org/markup-compatibility/2006" xmlns:aink="http://schemas.microsoft.com/office/drawing/2016/ink" xmlns:am3d="http://schemas.microsoft.com/office/drawing/2017/model3d" xmlns:o="urn:schemas-microsoft-com:office:office" xmlns:r="http://schemas.openxmlformats.org/officeDocument/2006/relationships" xmlns:m="http://schemas.openxmlformats.org/officeDocument/2006/math" xmlns:v="urn:schemas-microsoft-com:vml" xmlns:wp14="http://schemas.microsoft.com/office/word/2010/wordprocessingDrawing" xmlns:wp="http://schemas.openxmlformats.org/drawingml/2006/wordprocessingDrawing" xmlns:w10="urn:schemas-microsoft-com:office:word" xmlns:w="http://schemas.openxmlformats.org/wordprocessingml/2006/main" xmlns:w14="http://schemas.microsoft.com/office/word/2010/wordml" xmlns:w15="http://schemas.microsoft.com/office/word/2012/wordml" xmlns:w16cid="http://schemas.microsoft.com/office/word/2016/wordml/cid" xmlns:w16se="http://schemas.microsoft.com/office/word/2015/wordml/symex" xmlns:wpg="http://schemas.microsoft.com/office/word/2010/wordprocessingGroup" xmlns:wpi="http://schemas.microsoft.com/office/word/2010/wordprocessingInk" xmlns:wne="http://schemas.microsoft.com/office/word/2006/wordml" xmlns:wps="http://schemas.microsoft.com/office/word/2010/wordprocessingShape" mc:Ignorable="w14 w15 w16se w16cid wp14">
+<w:hdr xmlns:wpc="http://schemas.microsoft.com/office/word/2010/wordprocessingCanvas" xmlns:cx="http://schemas.microsoft.com/office/drawing/2014/chartex" xmlns:cx1="http://schemas.microsoft.com/office/drawing/2015/9/8/chartex" xmlns:cx2="http://schemas.microsoft.com/office/drawing/2015/10/21/chartex" xmlns:cx3="http://schemas.microsoft.com/office/drawing/2016/5/9/chartex" xmlns:cx4="http://schemas.microsoft.com/office/drawing/2016/5/10/chartex" xmlns:cx5="http://schemas.microsoft.com/office/drawing/2016/5/11/chartex" xmlns:cx6="http://schemas.microsoft.com/office/drawing/2016/5/12/chartex" xmlns:cx7="http://schemas.microsoft.com/office/drawing/2016/5/13/chartex" xmlns:cx8="http://schemas.microsoft.com/office/drawing/2016/5/14/chartex" xmlns:mc="http://schemas.openxmlformats.org/markup-compatibility/2006" xmlns:aink="http://schemas.microsoft.com/office/drawing/2016/ink" xmlns:am3d="http://schemas.microsoft.com/office/drawing/2017/model3d" xmlns:o="urn:schemas-microsoft-com:office:office" xmlns:r="http://schemas.openxmlformats.org/officeDocument/2006/relationships" xmlns:m="http://schemas.openxmlformats.org/officeDocument/2006/math" xmlns:v="urn:schemas-microsoft-com:vml" xmlns:wp14="http://schemas.microsoft.com/office/word/2010/wordprocessingDrawing" xmlns:wp="http://schemas.openxmlformats.org/drawingml/2006/wordprocessingDrawing" xmlns:w10="urn:schemas-microsoft-com:office:word" xmlns:w="http://schemas.openxmlformats.org/wordprocessingml/2006/main" xmlns:w14="http://schemas.microsoft.com/office/word/2010/wordml" xmlns:w15="http://schemas.microsoft.com/office/word/2012/wordml" xmlns:w16cex="http://schemas.microsoft.com/office/word/2018/wordml/cex" xmlns:w16cid="http://schemas.microsoft.com/office/word/2016/wordml/cid" xmlns:w16="http://schemas.microsoft.com/office/word/2018/wordml" xmlns:w16sdtdh="http://schemas.microsoft.com/office/word/2020/wordml/sdtdatahash" xmlns:w16se="http://schemas.microsoft.com/office/word/2015/wordml/symex" xmlns:wpg="http://schemas.microsoft.com/office/word/2010/wordprocessingGroup" xmlns:wpi="http://schemas.microsoft.com/office/word/2010/wordprocessingInk" xmlns:wne="http://schemas.microsoft.com/office/word/2006/wordml" xmlns:wps="http://schemas.microsoft.com/office/word/2010/wordprocessingShape" mc:Ignorable="w14 w15 w16se w16cid w16 w16cex w16sdtdh wp14">
   <w:p>
     <w:r>
       <w:rPr>
@@ -4173,7 +5088,7 @@
       <mc:AlternateContent>
         <mc:Choice Requires="wpg">
           <w:drawing>
-            <wp:anchor distT="0" distB="0" distL="114300" distR="114300" simplePos="0" relativeHeight="251660288" behindDoc="1" locked="0" layoutInCell="1" allowOverlap="1">
+            <wp:anchor distT="0" distB="0" distL="114300" distR="114300" simplePos="0" relativeHeight="251660288" behindDoc="1" locked="0" layoutInCell="1" allowOverlap="1" wp14:anchorId="18E411D2" wp14:editId="008C58C5">
               <wp:simplePos x="0" y="0"/>
               <wp:positionH relativeFrom="page">
                 <wp:posOffset>0</wp:posOffset>
@@ -4404,7 +5319,7 @@
 </file>
 
 <file path=word/numbering.xml><?xml version="1.0" encoding="utf-8"?>
-<w:numbering xmlns:wpc="http://schemas.microsoft.com/office/word/2010/wordprocessingCanvas" xmlns:cx="http://schemas.microsoft.com/office/drawing/2014/chartex" xmlns:cx1="http://schemas.microsoft.com/office/drawing/2015/9/8/chartex" xmlns:cx2="http://schemas.microsoft.com/office/drawing/2015/10/21/chartex" xmlns:cx3="http://schemas.microsoft.com/office/drawing/2016/5/9/chartex" xmlns:cx4="http://schemas.microsoft.com/office/drawing/2016/5/10/chartex" xmlns:cx5="http://schemas.microsoft.com/office/drawing/2016/5/11/chartex" xmlns:cx6="http://schemas.microsoft.com/office/drawing/2016/5/12/chartex" xmlns:cx7="http://schemas.microsoft.com/office/drawing/2016/5/13/chartex" xmlns:cx8="http://schemas.microsoft.com/office/drawing/2016/5/14/chartex" xmlns:mc="http://schemas.openxmlformats.org/markup-compatibility/2006" xmlns:aink="http://schemas.microsoft.com/office/drawing/2016/ink" xmlns:am3d="http://schemas.microsoft.com/office/drawing/2017/model3d" xmlns:o="urn:schemas-microsoft-com:office:office" xmlns:r="http://schemas.openxmlformats.org/officeDocument/2006/relationships" xmlns:m="http://schemas.openxmlformats.org/officeDocument/2006/math" xmlns:v="urn:schemas-microsoft-com:vml" xmlns:wp14="http://schemas.microsoft.com/office/word/2010/wordprocessingDrawing" xmlns:wp="http://schemas.openxmlformats.org/drawingml/2006/wordprocessingDrawing" xmlns:w10="urn:schemas-microsoft-com:office:word" xmlns:w="http://schemas.openxmlformats.org/wordprocessingml/2006/main" xmlns:w14="http://schemas.microsoft.com/office/word/2010/wordml" xmlns:w15="http://schemas.microsoft.com/office/word/2012/wordml" xmlns:w16cid="http://schemas.microsoft.com/office/word/2016/wordml/cid" xmlns:w16se="http://schemas.microsoft.com/office/word/2015/wordml/symex" xmlns:wpg="http://schemas.microsoft.com/office/word/2010/wordprocessingGroup" xmlns:wpi="http://schemas.microsoft.com/office/word/2010/wordprocessingInk" xmlns:wne="http://schemas.microsoft.com/office/word/2006/wordml" xmlns:wps="http://schemas.microsoft.com/office/word/2010/wordprocessingShape" mc:Ignorable="w14 w15 w16se w16cid wp14">
+<w:numbering xmlns:wpc="http://schemas.microsoft.com/office/word/2010/wordprocessingCanvas" xmlns:cx="http://schemas.microsoft.com/office/drawing/2014/chartex" xmlns:cx1="http://schemas.microsoft.com/office/drawing/2015/9/8/chartex" xmlns:cx2="http://schemas.microsoft.com/office/drawing/2015/10/21/chartex" xmlns:cx3="http://schemas.microsoft.com/office/drawing/2016/5/9/chartex" xmlns:cx4="http://schemas.microsoft.com/office/drawing/2016/5/10/chartex" xmlns:cx5="http://schemas.microsoft.com/office/drawing/2016/5/11/chartex" xmlns:cx6="http://schemas.microsoft.com/office/drawing/2016/5/12/chartex" xmlns:cx7="http://schemas.microsoft.com/office/drawing/2016/5/13/chartex" xmlns:cx8="http://schemas.microsoft.com/office/drawing/2016/5/14/chartex" xmlns:mc="http://schemas.openxmlformats.org/markup-compatibility/2006" xmlns:aink="http://schemas.microsoft.com/office/drawing/2016/ink" xmlns:am3d="http://schemas.microsoft.com/office/drawing/2017/model3d" xmlns:o="urn:schemas-microsoft-com:office:office" xmlns:r="http://schemas.openxmlformats.org/officeDocument/2006/relationships" xmlns:m="http://schemas.openxmlformats.org/officeDocument/2006/math" xmlns:v="urn:schemas-microsoft-com:vml" xmlns:wp14="http://schemas.microsoft.com/office/word/2010/wordprocessingDrawing" xmlns:wp="http://schemas.openxmlformats.org/drawingml/2006/wordprocessingDrawing" xmlns:w10="urn:schemas-microsoft-com:office:word" xmlns:w="http://schemas.openxmlformats.org/wordprocessingml/2006/main" xmlns:w14="http://schemas.microsoft.com/office/word/2010/wordml" xmlns:w15="http://schemas.microsoft.com/office/word/2012/wordml" xmlns:w16cex="http://schemas.microsoft.com/office/word/2018/wordml/cex" xmlns:w16cid="http://schemas.microsoft.com/office/word/2016/wordml/cid" xmlns:w16="http://schemas.microsoft.com/office/word/2018/wordml" xmlns:w16sdtdh="http://schemas.microsoft.com/office/word/2020/wordml/sdtdatahash" xmlns:w16se="http://schemas.microsoft.com/office/word/2015/wordml/symex" xmlns:wpg="http://schemas.microsoft.com/office/word/2010/wordprocessingGroup" xmlns:wpi="http://schemas.microsoft.com/office/word/2010/wordprocessingInk" xmlns:wne="http://schemas.microsoft.com/office/word/2006/wordml" xmlns:wps="http://schemas.microsoft.com/office/word/2010/wordprocessingShape" mc:Ignorable="w14 w15 w16se w16cid w16 w16cex w16sdtdh wp14">
   <w:abstractNum w:abstractNumId="0" w15:restartNumberingAfterBreak="0">
     <w:nsid w:val="09A1122B"/>
     <w:multiLevelType w:val="hybridMultilevel"/>
@@ -5839,7 +6754,7 @@
 </file>
 
 <file path=word/styles.xml><?xml version="1.0" encoding="utf-8"?>
-<w:styles xmlns:mc="http://schemas.openxmlformats.org/markup-compatibility/2006" xmlns:r="http://schemas.openxmlformats.org/officeDocument/2006/relationships" xmlns:w="http://schemas.openxmlformats.org/wordprocessingml/2006/main" xmlns:w14="http://schemas.microsoft.com/office/word/2010/wordml" xmlns:w15="http://schemas.microsoft.com/office/word/2012/wordml" xmlns:w16cid="http://schemas.microsoft.com/office/word/2016/wordml/cid" xmlns:w16se="http://schemas.microsoft.com/office/word/2015/wordml/symex" mc:Ignorable="w14 w15 w16se w16cid">
+<w:styles xmlns:mc="http://schemas.openxmlformats.org/markup-compatibility/2006" xmlns:r="http://schemas.openxmlformats.org/officeDocument/2006/relationships" xmlns:w="http://schemas.openxmlformats.org/wordprocessingml/2006/main" xmlns:w14="http://schemas.microsoft.com/office/word/2010/wordml" xmlns:w15="http://schemas.microsoft.com/office/word/2012/wordml" xmlns:w16cex="http://schemas.microsoft.com/office/word/2018/wordml/cex" xmlns:w16cid="http://schemas.microsoft.com/office/word/2016/wordml/cid" xmlns:w16="http://schemas.microsoft.com/office/word/2018/wordml" xmlns:w16sdtdh="http://schemas.microsoft.com/office/word/2020/wordml/sdtdatahash" xmlns:w16se="http://schemas.microsoft.com/office/word/2015/wordml/symex" mc:Ignorable="w14 w15 w16se w16cid w16 w16cex w16sdtdh">
   <w:docDefaults>
     <w:rPrDefault>
       <w:rPr>
@@ -5855,7 +6770,7 @@
       </w:pPr>
     </w:pPrDefault>
   </w:docDefaults>
-  <w:latentStyles w:defLockedState="0" w:defUIPriority="99" w:defSemiHidden="0" w:defUnhideWhenUsed="0" w:defQFormat="0" w:count="375">
+  <w:latentStyles w:defLockedState="0" w:defUIPriority="99" w:defSemiHidden="0" w:defUnhideWhenUsed="0" w:defQFormat="0" w:count="376">
     <w:lsdException w:name="Normal" w:uiPriority="0" w:qFormat="1"/>
     <w:lsdException w:name="heading 1" w:uiPriority="9" w:qFormat="1"/>
     <w:lsdException w:name="heading 2" w:semiHidden="1" w:uiPriority="9" w:unhideWhenUsed="1" w:qFormat="1"/>
@@ -6231,6 +7146,7 @@
     <w:lsdException w:name="Smart Hyperlink" w:semiHidden="1" w:unhideWhenUsed="1"/>
     <w:lsdException w:name="Hashtag" w:semiHidden="1" w:unhideWhenUsed="1"/>
     <w:lsdException w:name="Unresolved Mention" w:semiHidden="1" w:unhideWhenUsed="1"/>
+    <w:lsdException w:name="Smart Link" w:semiHidden="1" w:unhideWhenUsed="1"/>
   </w:latentStyles>
   <w:style w:type="paragraph" w:default="1" w:styleId="Normal">
     <w:name w:val="Normal"/>
@@ -6492,6 +7408,18 @@
       <w:ind w:left="720"/>
       <w:contextualSpacing/>
     </w:pPr>
+  </w:style>
+  <w:style w:type="character" w:styleId="MenoPendente">
+    <w:name w:val="Unresolved Mention"/>
+    <w:basedOn w:val="Fontepargpadro"/>
+    <w:uiPriority w:val="99"/>
+    <w:semiHidden/>
+    <w:unhideWhenUsed/>
+    <w:rsid w:val="0030608D"/>
+    <w:rPr>
+      <w:color w:val="605E5C"/>
+      <w:shd w:val="clear" w:color="auto" w:fill="E1DFDD"/>
+    </w:rPr>
   </w:style>
 </w:styles>
 </file>

</xml_diff>